<commit_message>
Completed All Lectures of NQT
</commit_message>
<xml_diff>
--- a/9_Algo&Problmes/Array,Subarray, Subsequence, String & Substring Operations.docx
+++ b/9_Algo&Problmes/Array,Subarray, Subsequence, String & Substring Operations.docx
@@ -1506,6 +1506,120 @@
         </w:drawing>
       </w:r>
     </w:p>
+    <w:p/>
+    <w:p>
+      <w:r>
+        <w:rPr>
+          <w:noProof/>
+        </w:rPr>
+        <w:lastRenderedPageBreak/>
+        <w:drawing>
+          <wp:inline distT="0" distB="0" distL="0" distR="0" wp14:anchorId="57C8D52E" wp14:editId="3FCD92BB">
+            <wp:extent cx="4629150" cy="8229600"/>
+            <wp:effectExtent l="0" t="0" r="0" b="0"/>
+            <wp:docPr id="1832227778" name="Picture 1"/>
+            <wp:cNvGraphicFramePr>
+              <a:graphicFrameLocks xmlns:a="http://schemas.openxmlformats.org/drawingml/2006/main" noChangeAspect="1"/>
+            </wp:cNvGraphicFramePr>
+            <a:graphic xmlns:a="http://schemas.openxmlformats.org/drawingml/2006/main">
+              <a:graphicData uri="http://schemas.openxmlformats.org/drawingml/2006/picture">
+                <pic:pic xmlns:pic="http://schemas.openxmlformats.org/drawingml/2006/picture">
+                  <pic:nvPicPr>
+                    <pic:cNvPr id="0" name="Picture 1"/>
+                    <pic:cNvPicPr>
+                      <a:picLocks noChangeAspect="1" noChangeArrowheads="1"/>
+                    </pic:cNvPicPr>
+                  </pic:nvPicPr>
+                  <pic:blipFill>
+                    <a:blip r:embed="rId11">
+                      <a:extLst>
+                        <a:ext uri="{28A0092B-C50C-407E-A947-70E740481C1C}">
+                          <a14:useLocalDpi xmlns:a14="http://schemas.microsoft.com/office/drawing/2010/main" val="0"/>
+                        </a:ext>
+                      </a:extLst>
+                    </a:blip>
+                    <a:srcRect/>
+                    <a:stretch>
+                      <a:fillRect/>
+                    </a:stretch>
+                  </pic:blipFill>
+                  <pic:spPr bwMode="auto">
+                    <a:xfrm>
+                      <a:off x="0" y="0"/>
+                      <a:ext cx="4629150" cy="8229600"/>
+                    </a:xfrm>
+                    <a:prstGeom prst="rect">
+                      <a:avLst/>
+                    </a:prstGeom>
+                    <a:noFill/>
+                    <a:ln>
+                      <a:noFill/>
+                    </a:ln>
+                  </pic:spPr>
+                </pic:pic>
+              </a:graphicData>
+            </a:graphic>
+          </wp:inline>
+        </w:drawing>
+      </w:r>
+    </w:p>
+    <w:p>
+      <w:r>
+        <w:rPr>
+          <w:noProof/>
+        </w:rPr>
+        <w:lastRenderedPageBreak/>
+        <w:drawing>
+          <wp:inline distT="0" distB="0" distL="0" distR="0" wp14:anchorId="20CBB97F" wp14:editId="525F7C1E">
+            <wp:extent cx="5943600" cy="3343275"/>
+            <wp:effectExtent l="0" t="0" r="0" b="9525"/>
+            <wp:docPr id="147976139" name="Picture 2"/>
+            <wp:cNvGraphicFramePr>
+              <a:graphicFrameLocks xmlns:a="http://schemas.openxmlformats.org/drawingml/2006/main" noChangeAspect="1"/>
+            </wp:cNvGraphicFramePr>
+            <a:graphic xmlns:a="http://schemas.openxmlformats.org/drawingml/2006/main">
+              <a:graphicData uri="http://schemas.openxmlformats.org/drawingml/2006/picture">
+                <pic:pic xmlns:pic="http://schemas.openxmlformats.org/drawingml/2006/picture">
+                  <pic:nvPicPr>
+                    <pic:cNvPr id="0" name="Picture 3"/>
+                    <pic:cNvPicPr>
+                      <a:picLocks noChangeAspect="1" noChangeArrowheads="1"/>
+                    </pic:cNvPicPr>
+                  </pic:nvPicPr>
+                  <pic:blipFill>
+                    <a:blip r:embed="rId12">
+                      <a:extLst>
+                        <a:ext uri="{28A0092B-C50C-407E-A947-70E740481C1C}">
+                          <a14:useLocalDpi xmlns:a14="http://schemas.microsoft.com/office/drawing/2010/main" val="0"/>
+                        </a:ext>
+                      </a:extLst>
+                    </a:blip>
+                    <a:srcRect/>
+                    <a:stretch>
+                      <a:fillRect/>
+                    </a:stretch>
+                  </pic:blipFill>
+                  <pic:spPr bwMode="auto">
+                    <a:xfrm>
+                      <a:off x="0" y="0"/>
+                      <a:ext cx="5943600" cy="3343275"/>
+                    </a:xfrm>
+                    <a:prstGeom prst="rect">
+                      <a:avLst/>
+                    </a:prstGeom>
+                    <a:noFill/>
+                    <a:ln>
+                      <a:noFill/>
+                    </a:ln>
+                  </pic:spPr>
+                </pic:pic>
+              </a:graphicData>
+            </a:graphic>
+          </wp:inline>
+        </w:drawing>
+      </w:r>
+    </w:p>
+    <w:p/>
     <w:p>
       <w:r>
         <w:t>/</w:t>
@@ -1616,1189 +1730,2746 @@
     </w:p>
     <w:p>
       <w:r>
+        <w:t>*/</w:t>
+      </w:r>
+    </w:p>
+    <w:p/>
+    <w:p>
+      <w:r>
+        <w:t xml:space="preserve">// void </w:t>
+      </w:r>
+      <w:proofErr w:type="gramStart"/>
+      <w:r>
+        <w:t>subsequence(</w:t>
+      </w:r>
+      <w:proofErr w:type="gramEnd"/>
+      <w:r>
+        <w:t xml:space="preserve">int </w:t>
+      </w:r>
+      <w:proofErr w:type="spellStart"/>
+      <w:r>
+        <w:t>i</w:t>
+      </w:r>
+      <w:proofErr w:type="spellEnd"/>
+      <w:r>
+        <w:t>, vector&lt;int&gt; &amp;</w:t>
+      </w:r>
+      <w:proofErr w:type="spellStart"/>
+      <w:r>
+        <w:t>arru</w:t>
+      </w:r>
+      <w:proofErr w:type="spellEnd"/>
+      <w:r>
+        <w:t>, vector&lt;int&gt; &amp;</w:t>
+      </w:r>
+      <w:proofErr w:type="spellStart"/>
+      <w:r>
+        <w:t>ans</w:t>
+      </w:r>
+      <w:proofErr w:type="spellEnd"/>
+      <w:r>
+        <w:t>)</w:t>
+      </w:r>
+    </w:p>
+    <w:p>
+      <w:r>
+        <w:t>// {</w:t>
+      </w:r>
+    </w:p>
+    <w:p>
+      <w:r>
+        <w:t>//     if (</w:t>
+      </w:r>
+      <w:proofErr w:type="spellStart"/>
+      <w:r>
+        <w:t>i</w:t>
+      </w:r>
+      <w:proofErr w:type="spellEnd"/>
+      <w:r>
+        <w:t xml:space="preserve"> &gt;= </w:t>
+      </w:r>
+      <w:proofErr w:type="spellStart"/>
+      <w:proofErr w:type="gramStart"/>
+      <w:r>
+        <w:t>arru.size</w:t>
+      </w:r>
+      <w:proofErr w:type="spellEnd"/>
+      <w:proofErr w:type="gramEnd"/>
+      <w:r>
+        <w:t>())</w:t>
+      </w:r>
+    </w:p>
+    <w:p>
+      <w:r>
+        <w:t>//     {</w:t>
+      </w:r>
+    </w:p>
+    <w:p>
+      <w:r>
+        <w:t xml:space="preserve">//         for (int j = 0; j &lt; </w:t>
+      </w:r>
+      <w:proofErr w:type="spellStart"/>
+      <w:proofErr w:type="gramStart"/>
+      <w:r>
+        <w:t>ans.size</w:t>
+      </w:r>
+      <w:proofErr w:type="spellEnd"/>
+      <w:proofErr w:type="gramEnd"/>
+      <w:r>
+        <w:t xml:space="preserve">(); </w:t>
+      </w:r>
+      <w:proofErr w:type="spellStart"/>
+      <w:r>
+        <w:t>j++</w:t>
+      </w:r>
+      <w:proofErr w:type="spellEnd"/>
+      <w:r>
+        <w:t>)</w:t>
+      </w:r>
+    </w:p>
+    <w:p>
+      <w:r>
+        <w:t>//         {</w:t>
+      </w:r>
+    </w:p>
+    <w:p>
+      <w:r>
+        <w:t xml:space="preserve">//             </w:t>
+      </w:r>
+      <w:proofErr w:type="spellStart"/>
+      <w:r>
+        <w:t>cout</w:t>
+      </w:r>
+      <w:proofErr w:type="spellEnd"/>
+      <w:r>
+        <w:t xml:space="preserve"> &lt;&lt; </w:t>
+      </w:r>
+      <w:proofErr w:type="spellStart"/>
+      <w:r>
+        <w:t>ans</w:t>
+      </w:r>
+      <w:proofErr w:type="spellEnd"/>
+      <w:r>
+        <w:t>[j] &lt;&lt; " ";</w:t>
+      </w:r>
+    </w:p>
+    <w:p>
+      <w:r>
+        <w:t>//         }</w:t>
+      </w:r>
+    </w:p>
+    <w:p/>
+    <w:p>
+      <w:r>
+        <w:t xml:space="preserve">//         </w:t>
+      </w:r>
+      <w:proofErr w:type="spellStart"/>
+      <w:r>
+        <w:t>cout</w:t>
+      </w:r>
+      <w:proofErr w:type="spellEnd"/>
+      <w:r>
+        <w:t xml:space="preserve"> &lt;&lt; </w:t>
+      </w:r>
+      <w:proofErr w:type="spellStart"/>
+      <w:r>
+        <w:t>endl</w:t>
+      </w:r>
+      <w:proofErr w:type="spellEnd"/>
+      <w:r>
+        <w:t>;</w:t>
+      </w:r>
+    </w:p>
+    <w:p>
+      <w:r>
+        <w:t>//         return;</w:t>
+      </w:r>
+    </w:p>
+    <w:p>
+      <w:r>
+        <w:t>//     }</w:t>
+      </w:r>
+    </w:p>
+    <w:p/>
+    <w:p>
+      <w:r>
+        <w:t>//     // element to be consider</w:t>
+      </w:r>
+    </w:p>
+    <w:p>
+      <w:r>
+        <w:t xml:space="preserve">//     </w:t>
+      </w:r>
+      <w:proofErr w:type="spellStart"/>
+      <w:proofErr w:type="gramStart"/>
+      <w:r>
+        <w:t>ans.push</w:t>
+      </w:r>
+      <w:proofErr w:type="gramEnd"/>
+      <w:r>
+        <w:t>_back</w:t>
+      </w:r>
+      <w:proofErr w:type="spellEnd"/>
+      <w:r>
+        <w:t>(</w:t>
+      </w:r>
+      <w:proofErr w:type="spellStart"/>
+      <w:r>
+        <w:t>arru</w:t>
+      </w:r>
+      <w:proofErr w:type="spellEnd"/>
+      <w:r>
+        <w:t>[</w:t>
+      </w:r>
+      <w:proofErr w:type="spellStart"/>
+      <w:r>
+        <w:t>i</w:t>
+      </w:r>
+      <w:proofErr w:type="spellEnd"/>
+      <w:r>
+        <w:t>]);</w:t>
+      </w:r>
+    </w:p>
+    <w:p>
+      <w:r>
+        <w:t xml:space="preserve">//     </w:t>
+      </w:r>
+      <w:proofErr w:type="gramStart"/>
+      <w:r>
+        <w:t>subsequence(</w:t>
+      </w:r>
+      <w:proofErr w:type="spellStart"/>
+      <w:proofErr w:type="gramEnd"/>
+      <w:r>
+        <w:t>i</w:t>
+      </w:r>
+      <w:proofErr w:type="spellEnd"/>
+      <w:r>
+        <w:t xml:space="preserve"> + 1, </w:t>
+      </w:r>
+      <w:proofErr w:type="spellStart"/>
+      <w:r>
+        <w:t>arru</w:t>
+      </w:r>
+      <w:proofErr w:type="spellEnd"/>
+      <w:r>
+        <w:t xml:space="preserve">, </w:t>
+      </w:r>
+      <w:proofErr w:type="spellStart"/>
+      <w:r>
+        <w:t>ans</w:t>
+      </w:r>
+      <w:proofErr w:type="spellEnd"/>
+      <w:r>
+        <w:t>);</w:t>
+      </w:r>
+    </w:p>
+    <w:p>
+      <w:r>
+        <w:t xml:space="preserve">//     </w:t>
+      </w:r>
+      <w:proofErr w:type="spellStart"/>
+      <w:r>
+        <w:t>ans.pop_</w:t>
+      </w:r>
+      <w:proofErr w:type="gramStart"/>
+      <w:r>
+        <w:t>back</w:t>
+      </w:r>
+      <w:proofErr w:type="spellEnd"/>
+      <w:r>
+        <w:t>(</w:t>
+      </w:r>
+      <w:proofErr w:type="gramEnd"/>
+      <w:r>
+        <w:t>);</w:t>
+      </w:r>
+    </w:p>
+    <w:p/>
+    <w:p>
+      <w:r>
+        <w:t xml:space="preserve">//     // </w:t>
+      </w:r>
+      <w:proofErr w:type="spellStart"/>
+      <w:r>
+        <w:t>nahi</w:t>
+      </w:r>
+      <w:proofErr w:type="spellEnd"/>
+      <w:r>
+        <w:t xml:space="preserve"> consider </w:t>
+      </w:r>
+      <w:proofErr w:type="spellStart"/>
+      <w:r>
+        <w:t>krna</w:t>
+      </w:r>
+      <w:proofErr w:type="spellEnd"/>
+      <w:r>
+        <w:t xml:space="preserve"> he</w:t>
+      </w:r>
+    </w:p>
+    <w:p>
+      <w:r>
+        <w:t xml:space="preserve">//     </w:t>
+      </w:r>
+      <w:proofErr w:type="gramStart"/>
+      <w:r>
+        <w:t>subsequence(</w:t>
+      </w:r>
+      <w:proofErr w:type="spellStart"/>
+      <w:proofErr w:type="gramEnd"/>
+      <w:r>
+        <w:t>i</w:t>
+      </w:r>
+      <w:proofErr w:type="spellEnd"/>
+      <w:r>
+        <w:t xml:space="preserve"> + 1, </w:t>
+      </w:r>
+      <w:proofErr w:type="spellStart"/>
+      <w:r>
+        <w:t>arru</w:t>
+      </w:r>
+      <w:proofErr w:type="spellEnd"/>
+      <w:r>
+        <w:t xml:space="preserve">, </w:t>
+      </w:r>
+      <w:proofErr w:type="spellStart"/>
+      <w:r>
+        <w:t>ans</w:t>
+      </w:r>
+      <w:proofErr w:type="spellEnd"/>
+      <w:r>
+        <w:t>);</w:t>
+      </w:r>
+    </w:p>
+    <w:p>
+      <w:r>
+        <w:t>// }</w:t>
+      </w:r>
+    </w:p>
+    <w:p/>
+    <w:p>
+      <w:r>
+        <w:t xml:space="preserve">// int </w:t>
+      </w:r>
+      <w:proofErr w:type="gramStart"/>
+      <w:r>
+        <w:t>main(</w:t>
+      </w:r>
+      <w:proofErr w:type="gramEnd"/>
+      <w:r>
+        <w:t>)</w:t>
+      </w:r>
+    </w:p>
+    <w:p>
+      <w:r>
+        <w:t>// {</w:t>
+      </w:r>
+    </w:p>
+    <w:p>
+      <w:r>
+        <w:t>//     int n;</w:t>
+      </w:r>
+    </w:p>
+    <w:p>
+      <w:r>
+        <w:t xml:space="preserve">//     </w:t>
+      </w:r>
+      <w:proofErr w:type="spellStart"/>
+      <w:r>
+        <w:t>cout</w:t>
+      </w:r>
+      <w:proofErr w:type="spellEnd"/>
+      <w:r>
+        <w:t xml:space="preserve"> &lt;&lt; "What's your array seize" &lt;&lt; </w:t>
+      </w:r>
+      <w:proofErr w:type="spellStart"/>
+      <w:r>
+        <w:t>endl</w:t>
+      </w:r>
+      <w:proofErr w:type="spellEnd"/>
+      <w:r>
+        <w:t>;</w:t>
+      </w:r>
+    </w:p>
+    <w:p>
+      <w:r>
+        <w:t xml:space="preserve">//     </w:t>
+      </w:r>
+      <w:proofErr w:type="spellStart"/>
+      <w:r>
+        <w:t>cin</w:t>
+      </w:r>
+      <w:proofErr w:type="spellEnd"/>
+      <w:r>
+        <w:t xml:space="preserve"> &gt;&gt; n;</w:t>
+      </w:r>
+    </w:p>
+    <w:p/>
+    <w:p>
+      <w:r>
+        <w:t xml:space="preserve">//     vector&lt;int&gt; </w:t>
+      </w:r>
+      <w:proofErr w:type="spellStart"/>
+      <w:r>
+        <w:t>arru</w:t>
+      </w:r>
+      <w:proofErr w:type="spellEnd"/>
+      <w:r>
+        <w:t>(n);</w:t>
+      </w:r>
+    </w:p>
+    <w:p>
+      <w:r>
+        <w:t xml:space="preserve">//     </w:t>
+      </w:r>
+      <w:proofErr w:type="spellStart"/>
+      <w:r>
+        <w:t>cout</w:t>
+      </w:r>
+      <w:proofErr w:type="spellEnd"/>
+      <w:r>
+        <w:t xml:space="preserve"> &lt;&lt; "Mention the </w:t>
+      </w:r>
+      <w:proofErr w:type="spellStart"/>
+      <w:r>
+        <w:t>elememnts</w:t>
+      </w:r>
+      <w:proofErr w:type="spellEnd"/>
+      <w:r>
+        <w:t xml:space="preserve"> of array you want dude " &lt;&lt; </w:t>
+      </w:r>
+      <w:proofErr w:type="spellStart"/>
+      <w:r>
+        <w:t>endl</w:t>
+      </w:r>
+      <w:proofErr w:type="spellEnd"/>
+      <w:r>
+        <w:t>;</w:t>
+      </w:r>
+    </w:p>
+    <w:p>
+      <w:r>
+        <w:t xml:space="preserve">//     for (int </w:t>
+      </w:r>
+      <w:proofErr w:type="spellStart"/>
+      <w:r>
+        <w:t>i</w:t>
+      </w:r>
+      <w:proofErr w:type="spellEnd"/>
+      <w:r>
+        <w:t xml:space="preserve"> = 0; </w:t>
+      </w:r>
+      <w:proofErr w:type="spellStart"/>
+      <w:r>
+        <w:t>i</w:t>
+      </w:r>
+      <w:proofErr w:type="spellEnd"/>
+      <w:r>
+        <w:t xml:space="preserve"> &lt; n; </w:t>
+      </w:r>
+      <w:proofErr w:type="spellStart"/>
+      <w:r>
+        <w:t>i</w:t>
+      </w:r>
+      <w:proofErr w:type="spellEnd"/>
+      <w:r>
+        <w:t>++)</w:t>
+      </w:r>
+    </w:p>
+    <w:p>
+      <w:r>
+        <w:t>//     {</w:t>
+      </w:r>
+    </w:p>
+    <w:p>
+      <w:r>
+        <w:t xml:space="preserve">//         </w:t>
+      </w:r>
+      <w:proofErr w:type="spellStart"/>
+      <w:r>
+        <w:t>cin</w:t>
+      </w:r>
+      <w:proofErr w:type="spellEnd"/>
+      <w:r>
+        <w:t xml:space="preserve"> &gt;&gt; </w:t>
+      </w:r>
+      <w:proofErr w:type="spellStart"/>
+      <w:r>
+        <w:t>arru</w:t>
+      </w:r>
+      <w:proofErr w:type="spellEnd"/>
+      <w:r>
+        <w:t>[</w:t>
+      </w:r>
+      <w:proofErr w:type="spellStart"/>
+      <w:r>
+        <w:t>i</w:t>
+      </w:r>
+      <w:proofErr w:type="spellEnd"/>
+      <w:r>
+        <w:t>];</w:t>
+      </w:r>
+    </w:p>
+    <w:p>
+      <w:r>
+        <w:t>//     }</w:t>
+      </w:r>
+    </w:p>
+    <w:p/>
+    <w:p>
+      <w:r>
+        <w:t xml:space="preserve">//     vector&lt;int&gt; </w:t>
+      </w:r>
+      <w:proofErr w:type="spellStart"/>
+      <w:r>
+        <w:t>ans</w:t>
+      </w:r>
+      <w:proofErr w:type="spellEnd"/>
+      <w:r>
+        <w:t>;</w:t>
+      </w:r>
+    </w:p>
+    <w:p>
+      <w:r>
+        <w:t xml:space="preserve">//     </w:t>
+      </w:r>
+      <w:proofErr w:type="gramStart"/>
+      <w:r>
+        <w:t>subsequence(</w:t>
+      </w:r>
+      <w:proofErr w:type="gramEnd"/>
+      <w:r>
+        <w:t xml:space="preserve">0, </w:t>
+      </w:r>
+      <w:proofErr w:type="spellStart"/>
+      <w:r>
+        <w:t>arru</w:t>
+      </w:r>
+      <w:proofErr w:type="spellEnd"/>
+      <w:r>
+        <w:t xml:space="preserve">, </w:t>
+      </w:r>
+      <w:proofErr w:type="spellStart"/>
+      <w:r>
+        <w:t>ans</w:t>
+      </w:r>
+      <w:proofErr w:type="spellEnd"/>
+      <w:r>
+        <w:t>);</w:t>
+      </w:r>
+    </w:p>
+    <w:p>
+      <w:r>
+        <w:t>//     /*</w:t>
+      </w:r>
+    </w:p>
+    <w:p>
+      <w:r>
+        <w:t xml:space="preserve">//     </w:t>
+      </w:r>
+      <w:proofErr w:type="spellStart"/>
+      <w:r>
+        <w:t>AGr</w:t>
+      </w:r>
+      <w:proofErr w:type="spellEnd"/>
+      <w:r>
+        <w:t xml:space="preserve"> condition di h ki </w:t>
+      </w:r>
+      <w:proofErr w:type="spellStart"/>
+      <w:r>
+        <w:t>emepty</w:t>
+      </w:r>
+      <w:proofErr w:type="spellEnd"/>
+      <w:r>
+        <w:t xml:space="preserve"> </w:t>
+      </w:r>
+      <w:proofErr w:type="spellStart"/>
+      <w:r>
+        <w:t>hoga</w:t>
+      </w:r>
+      <w:proofErr w:type="spellEnd"/>
+      <w:r>
+        <w:t xml:space="preserve"> ki </w:t>
+      </w:r>
+      <w:proofErr w:type="spellStart"/>
+      <w:r>
+        <w:t>nahi</w:t>
+      </w:r>
+      <w:proofErr w:type="spellEnd"/>
+      <w:r>
+        <w:t xml:space="preserve"> to </w:t>
+      </w:r>
+      <w:proofErr w:type="spellStart"/>
+      <w:r>
+        <w:t>uske</w:t>
+      </w:r>
+      <w:proofErr w:type="spellEnd"/>
+      <w:r>
+        <w:t xml:space="preserve"> according code </w:t>
+      </w:r>
+      <w:proofErr w:type="spellStart"/>
+      <w:r>
+        <w:t>likhene</w:t>
+      </w:r>
+      <w:proofErr w:type="spellEnd"/>
+      <w:r>
+        <w:t xml:space="preserve">. If </w:t>
+      </w:r>
+      <w:proofErr w:type="spellStart"/>
+      <w:r>
+        <w:t>menetion</w:t>
+      </w:r>
+      <w:proofErr w:type="spellEnd"/>
+      <w:r>
+        <w:t xml:space="preserve"> that Subsequence not be empty then different, if mention can be empty then </w:t>
+      </w:r>
+      <w:proofErr w:type="spellStart"/>
+      <w:r>
+        <w:t>difeferent</w:t>
+      </w:r>
+      <w:proofErr w:type="spellEnd"/>
+    </w:p>
+    <w:p>
+      <w:r>
+        <w:t xml:space="preserve">//     so, </w:t>
+      </w:r>
+      <w:proofErr w:type="spellStart"/>
+      <w:r>
+        <w:t>jb</w:t>
+      </w:r>
+      <w:proofErr w:type="spellEnd"/>
+      <w:r>
+        <w:t xml:space="preserve"> </w:t>
+      </w:r>
+      <w:proofErr w:type="spellStart"/>
+      <w:r>
+        <w:t>saare</w:t>
+      </w:r>
+      <w:proofErr w:type="spellEnd"/>
+      <w:r>
+        <w:t xml:space="preserve"> </w:t>
+      </w:r>
+      <w:proofErr w:type="spellStart"/>
+      <w:r>
+        <w:t>elemnets</w:t>
+      </w:r>
+      <w:proofErr w:type="spellEnd"/>
+      <w:r>
+        <w:t xml:space="preserve"> me condition aa </w:t>
+      </w:r>
+      <w:proofErr w:type="spellStart"/>
+      <w:r>
+        <w:t>rhi</w:t>
+      </w:r>
+      <w:proofErr w:type="spellEnd"/>
+      <w:r>
+        <w:t xml:space="preserve"> ho ki consider </w:t>
+      </w:r>
+      <w:proofErr w:type="spellStart"/>
+      <w:r>
+        <w:t>krna</w:t>
+      </w:r>
+      <w:proofErr w:type="spellEnd"/>
+      <w:r>
+        <w:t xml:space="preserve"> he ki </w:t>
+      </w:r>
+      <w:proofErr w:type="spellStart"/>
+      <w:r>
+        <w:t>nhi</w:t>
+      </w:r>
+      <w:proofErr w:type="spellEnd"/>
+      <w:r>
+        <w:t xml:space="preserve"> then </w:t>
+      </w:r>
+      <w:proofErr w:type="spellStart"/>
+      <w:r>
+        <w:t>rmeeber</w:t>
+      </w:r>
+      <w:proofErr w:type="spellEnd"/>
+      <w:r>
+        <w:t xml:space="preserve"> always use recursion</w:t>
+      </w:r>
+    </w:p>
+    <w:p>
+      <w:r>
+        <w:t>//     */</w:t>
+      </w:r>
+    </w:p>
+    <w:p/>
+    <w:p>
+      <w:r>
+        <w:t>// /*</w:t>
+      </w:r>
+    </w:p>
+    <w:p>
+      <w:r>
+        <w:t>// What's your array seize</w:t>
+      </w:r>
+    </w:p>
+    <w:p>
+      <w:r>
+        <w:t>// 3</w:t>
+      </w:r>
+    </w:p>
+    <w:p>
+      <w:r>
+        <w:t xml:space="preserve">// Mention the </w:t>
+      </w:r>
+      <w:proofErr w:type="spellStart"/>
+      <w:r>
+        <w:t>elememnts</w:t>
+      </w:r>
+      <w:proofErr w:type="spellEnd"/>
+      <w:r>
+        <w:t xml:space="preserve"> of array you want dude</w:t>
+      </w:r>
+    </w:p>
+    <w:p>
+      <w:r>
+        <w:t>// 1 2 3</w:t>
+      </w:r>
+    </w:p>
+    <w:p>
+      <w:r>
+        <w:t>// 1 2 3</w:t>
+      </w:r>
+    </w:p>
+    <w:p>
+      <w:r>
+        <w:t>// 1 2</w:t>
+      </w:r>
+    </w:p>
+    <w:p>
+      <w:r>
+        <w:t>// 1 3</w:t>
+      </w:r>
+    </w:p>
+    <w:p>
+      <w:r>
+        <w:t>// 1</w:t>
+      </w:r>
+    </w:p>
+    <w:p>
+      <w:r>
+        <w:t>// 2 3</w:t>
+      </w:r>
+    </w:p>
+    <w:p>
+      <w:r>
+        <w:t>// 2</w:t>
+      </w:r>
+    </w:p>
+    <w:p>
+      <w:r>
+        <w:t>// 3</w:t>
+      </w:r>
+    </w:p>
+    <w:p>
+      <w:r>
+        <w:t>// */</w:t>
+      </w:r>
+    </w:p>
+    <w:p>
+      <w:r>
+        <w:t>// }</w:t>
+      </w:r>
+    </w:p>
+    <w:p/>
+    <w:p>
+      <w:r>
+        <w:t>// ____________ ____________</w:t>
+      </w:r>
+    </w:p>
+    <w:p/>
+    <w:p>
+      <w:pPr>
+        <w:rPr>
+          <w:b/>
+          <w:bCs/>
+        </w:rPr>
+      </w:pPr>
+      <w:r>
+        <w:rPr>
+          <w:b/>
+          <w:bCs/>
+        </w:rPr>
         <w:lastRenderedPageBreak/>
+        <w:t xml:space="preserve">// Qun - print all </w:t>
+      </w:r>
+      <w:proofErr w:type="spellStart"/>
+      <w:r>
+        <w:rPr>
+          <w:b/>
+          <w:bCs/>
+        </w:rPr>
+        <w:t>subsrtings</w:t>
+      </w:r>
+      <w:proofErr w:type="spellEnd"/>
+      <w:r>
+        <w:rPr>
+          <w:b/>
+          <w:bCs/>
+        </w:rPr>
+        <w:t xml:space="preserve"> of a </w:t>
+      </w:r>
+      <w:proofErr w:type="spellStart"/>
+      <w:r>
+        <w:rPr>
+          <w:b/>
+          <w:bCs/>
+        </w:rPr>
+        <w:t>givcen</w:t>
+      </w:r>
+      <w:proofErr w:type="spellEnd"/>
+      <w:r>
+        <w:rPr>
+          <w:b/>
+          <w:bCs/>
+        </w:rPr>
+        <w:t xml:space="preserve"> string -</w:t>
+      </w:r>
+    </w:p>
+    <w:p>
+      <w:r>
+        <w:t xml:space="preserve">void </w:t>
+      </w:r>
+      <w:proofErr w:type="gramStart"/>
+      <w:r>
+        <w:t>subsequence(</w:t>
+      </w:r>
+      <w:proofErr w:type="gramEnd"/>
+      <w:r>
+        <w:t xml:space="preserve">int </w:t>
+      </w:r>
+      <w:proofErr w:type="spellStart"/>
+      <w:r>
+        <w:t>i</w:t>
+      </w:r>
+      <w:proofErr w:type="spellEnd"/>
+      <w:r>
+        <w:t>, string &amp;s, string &amp;</w:t>
+      </w:r>
+      <w:proofErr w:type="spellStart"/>
+      <w:r>
+        <w:t>ans</w:t>
+      </w:r>
+      <w:proofErr w:type="spellEnd"/>
+      <w:r>
+        <w:t>)</w:t>
+      </w:r>
+    </w:p>
+    <w:p>
+      <w:r>
+        <w:t>{</w:t>
+      </w:r>
+    </w:p>
+    <w:p>
+      <w:r>
+        <w:t>    if (</w:t>
+      </w:r>
+      <w:proofErr w:type="spellStart"/>
+      <w:r>
+        <w:t>i</w:t>
+      </w:r>
+      <w:proofErr w:type="spellEnd"/>
+      <w:r>
+        <w:t xml:space="preserve"> &gt;= </w:t>
+      </w:r>
+      <w:proofErr w:type="spellStart"/>
+      <w:proofErr w:type="gramStart"/>
+      <w:r>
+        <w:t>s.size</w:t>
+      </w:r>
+      <w:proofErr w:type="spellEnd"/>
+      <w:proofErr w:type="gramEnd"/>
+      <w:r>
+        <w:t>())</w:t>
+      </w:r>
+    </w:p>
+    <w:p>
+      <w:r>
+        <w:t>    {</w:t>
+      </w:r>
+    </w:p>
+    <w:p>
+      <w:r>
+        <w:t xml:space="preserve">        </w:t>
+      </w:r>
+      <w:proofErr w:type="spellStart"/>
+      <w:r>
+        <w:t>cout</w:t>
+      </w:r>
+      <w:proofErr w:type="spellEnd"/>
+      <w:r>
+        <w:t xml:space="preserve"> &lt;&lt; </w:t>
+      </w:r>
+      <w:proofErr w:type="spellStart"/>
+      <w:r>
+        <w:t>ans</w:t>
+      </w:r>
+      <w:proofErr w:type="spellEnd"/>
+      <w:r>
+        <w:t xml:space="preserve"> &lt;&lt; </w:t>
+      </w:r>
+      <w:proofErr w:type="spellStart"/>
+      <w:r>
+        <w:t>endl</w:t>
+      </w:r>
+      <w:proofErr w:type="spellEnd"/>
+      <w:r>
+        <w:t>;</w:t>
+      </w:r>
+    </w:p>
+    <w:p>
+      <w:r>
+        <w:t>        return;</w:t>
+      </w:r>
+    </w:p>
+    <w:p>
+      <w:r>
+        <w:t>    }</w:t>
+      </w:r>
+    </w:p>
+    <w:p/>
+    <w:p>
+      <w:r>
+        <w:t>    // Include current character</w:t>
+      </w:r>
+    </w:p>
+    <w:p>
+      <w:r>
+        <w:t xml:space="preserve">    </w:t>
+      </w:r>
+      <w:proofErr w:type="spellStart"/>
+      <w:proofErr w:type="gramStart"/>
+      <w:r>
+        <w:t>ans.push</w:t>
+      </w:r>
+      <w:proofErr w:type="gramEnd"/>
+      <w:r>
+        <w:t>_back</w:t>
+      </w:r>
+      <w:proofErr w:type="spellEnd"/>
+      <w:r>
+        <w:t>(s[</w:t>
+      </w:r>
+      <w:proofErr w:type="spellStart"/>
+      <w:r>
+        <w:t>i</w:t>
+      </w:r>
+      <w:proofErr w:type="spellEnd"/>
+      <w:r>
+        <w:t>]);</w:t>
+      </w:r>
+    </w:p>
+    <w:p>
+      <w:r>
+        <w:t xml:space="preserve">    </w:t>
+      </w:r>
+      <w:proofErr w:type="gramStart"/>
+      <w:r>
+        <w:t>subsequence(</w:t>
+      </w:r>
+      <w:proofErr w:type="spellStart"/>
+      <w:proofErr w:type="gramEnd"/>
+      <w:r>
+        <w:t>i</w:t>
+      </w:r>
+      <w:proofErr w:type="spellEnd"/>
+      <w:r>
+        <w:t xml:space="preserve"> + 1, s, </w:t>
+      </w:r>
+      <w:proofErr w:type="spellStart"/>
+      <w:r>
+        <w:t>ans</w:t>
+      </w:r>
+      <w:proofErr w:type="spellEnd"/>
+      <w:r>
+        <w:t>);</w:t>
+      </w:r>
+    </w:p>
+    <w:p/>
+    <w:p>
+      <w:r>
+        <w:t>    // Exclude current character</w:t>
+      </w:r>
+    </w:p>
+    <w:p>
+      <w:r>
+        <w:t xml:space="preserve">    </w:t>
+      </w:r>
+      <w:proofErr w:type="spellStart"/>
+      <w:r>
+        <w:t>ans.pop_</w:t>
+      </w:r>
+      <w:proofErr w:type="gramStart"/>
+      <w:r>
+        <w:t>back</w:t>
+      </w:r>
+      <w:proofErr w:type="spellEnd"/>
+      <w:r>
+        <w:t>(</w:t>
+      </w:r>
+      <w:proofErr w:type="gramEnd"/>
+      <w:r>
+        <w:t>);</w:t>
+      </w:r>
+    </w:p>
+    <w:p>
+      <w:r>
+        <w:t xml:space="preserve">    </w:t>
+      </w:r>
+      <w:proofErr w:type="gramStart"/>
+      <w:r>
+        <w:t>subsequence(</w:t>
+      </w:r>
+      <w:proofErr w:type="spellStart"/>
+      <w:proofErr w:type="gramEnd"/>
+      <w:r>
+        <w:t>i</w:t>
+      </w:r>
+      <w:proofErr w:type="spellEnd"/>
+      <w:r>
+        <w:t xml:space="preserve"> + 1, s, </w:t>
+      </w:r>
+      <w:proofErr w:type="spellStart"/>
+      <w:r>
+        <w:t>ans</w:t>
+      </w:r>
+      <w:proofErr w:type="spellEnd"/>
+      <w:r>
+        <w:t>);</w:t>
+      </w:r>
+    </w:p>
+    <w:p>
+      <w:r>
+        <w:t>}</w:t>
+      </w:r>
+    </w:p>
+    <w:p/>
+    <w:p>
+      <w:r>
+        <w:t xml:space="preserve">int </w:t>
+      </w:r>
+      <w:proofErr w:type="gramStart"/>
+      <w:r>
+        <w:t>main(</w:t>
+      </w:r>
+      <w:proofErr w:type="gramEnd"/>
+      <w:r>
+        <w:t>)</w:t>
+      </w:r>
+    </w:p>
+    <w:p>
+      <w:r>
+        <w:t>{</w:t>
+      </w:r>
+    </w:p>
+    <w:p>
+      <w:r>
+        <w:t>    string s;</w:t>
+      </w:r>
+    </w:p>
+    <w:p>
+      <w:r>
+        <w:t xml:space="preserve">    </w:t>
+      </w:r>
+      <w:proofErr w:type="spellStart"/>
+      <w:r>
+        <w:t>cout</w:t>
+      </w:r>
+      <w:proofErr w:type="spellEnd"/>
+      <w:r>
+        <w:t xml:space="preserve"> &lt;&lt; "What is your statement - " &lt;&lt; </w:t>
+      </w:r>
+      <w:proofErr w:type="spellStart"/>
+      <w:r>
+        <w:t>endl</w:t>
+      </w:r>
+      <w:proofErr w:type="spellEnd"/>
+      <w:r>
+        <w:t>;</w:t>
+      </w:r>
+    </w:p>
+    <w:p>
+      <w:r>
+        <w:t xml:space="preserve">    </w:t>
+      </w:r>
+      <w:proofErr w:type="spellStart"/>
+      <w:proofErr w:type="gramStart"/>
+      <w:r>
+        <w:t>getline</w:t>
+      </w:r>
+      <w:proofErr w:type="spellEnd"/>
+      <w:r>
+        <w:t>(</w:t>
+      </w:r>
+      <w:proofErr w:type="spellStart"/>
+      <w:proofErr w:type="gramEnd"/>
+      <w:r>
+        <w:t>cin</w:t>
+      </w:r>
+      <w:proofErr w:type="spellEnd"/>
+      <w:r>
+        <w:t>, s</w:t>
+      </w:r>
+      <w:proofErr w:type="gramStart"/>
+      <w:r>
+        <w:t>);  /</w:t>
+      </w:r>
+      <w:proofErr w:type="gramEnd"/>
+      <w:r>
+        <w:t xml:space="preserve">/ Use </w:t>
+      </w:r>
+      <w:proofErr w:type="spellStart"/>
+      <w:r>
+        <w:t>getline</w:t>
+      </w:r>
+      <w:proofErr w:type="spellEnd"/>
+      <w:r>
+        <w:t xml:space="preserve"> to accept full statement</w:t>
+      </w:r>
+    </w:p>
+    <w:p/>
+    <w:p>
+      <w:r>
+        <w:t xml:space="preserve">    string </w:t>
+      </w:r>
+      <w:proofErr w:type="spellStart"/>
+      <w:r>
+        <w:t>ans</w:t>
+      </w:r>
+      <w:proofErr w:type="spellEnd"/>
+      <w:r>
+        <w:t xml:space="preserve"> = "";</w:t>
+      </w:r>
+    </w:p>
+    <w:p>
+      <w:r>
+        <w:t xml:space="preserve">    </w:t>
+      </w:r>
+      <w:proofErr w:type="gramStart"/>
+      <w:r>
+        <w:t>subsequence(</w:t>
+      </w:r>
+      <w:proofErr w:type="gramEnd"/>
+      <w:r>
+        <w:t xml:space="preserve">0, s, </w:t>
+      </w:r>
+      <w:proofErr w:type="spellStart"/>
+      <w:r>
+        <w:t>ans</w:t>
+      </w:r>
+      <w:proofErr w:type="spellEnd"/>
+      <w:r>
+        <w:t>);</w:t>
+      </w:r>
+    </w:p>
+    <w:p/>
+    <w:p>
+      <w:r>
+        <w:t>    return 0;</w:t>
+      </w:r>
+    </w:p>
+    <w:p>
+      <w:r>
+        <w:t>/*</w:t>
+      </w:r>
+    </w:p>
+    <w:p>
+      <w:r>
+        <w:t xml:space="preserve">What is your statement - </w:t>
+      </w:r>
+    </w:p>
+    <w:p>
+      <w:proofErr w:type="spellStart"/>
+      <w:r>
+        <w:t>abc</w:t>
+      </w:r>
+      <w:proofErr w:type="spellEnd"/>
+    </w:p>
+    <w:p>
+      <w:proofErr w:type="spellStart"/>
+      <w:r>
+        <w:t>abc</w:t>
+      </w:r>
+      <w:proofErr w:type="spellEnd"/>
+    </w:p>
+    <w:p>
+      <w:r>
+        <w:t>ab</w:t>
+      </w:r>
+    </w:p>
+    <w:p>
+      <w:r>
+        <w:t>ac</w:t>
+      </w:r>
+    </w:p>
+    <w:p>
+      <w:r>
+        <w:t>a</w:t>
+      </w:r>
+    </w:p>
+    <w:p>
+      <w:proofErr w:type="spellStart"/>
+      <w:r>
+        <w:t>bc</w:t>
+      </w:r>
+      <w:proofErr w:type="spellEnd"/>
+    </w:p>
+    <w:p>
+      <w:r>
+        <w:t>b</w:t>
+      </w:r>
+    </w:p>
+    <w:p>
+      <w:r>
+        <w:t>c</w:t>
+      </w:r>
+    </w:p>
+    <w:p/>
+    <w:p>
+      <w:r>
+        <w:t>*/    </w:t>
+      </w:r>
+    </w:p>
+    <w:p>
+      <w:r>
+        <w:t>}</w:t>
+      </w:r>
+    </w:p>
+    <w:p/>
+    <w:p>
+      <w:r>
+        <w:t>// ____________ ____________ ____________ ____________ ____________</w:t>
+      </w:r>
+    </w:p>
+    <w:p/>
+    <w:p>
+      <w:pPr>
+        <w:rPr>
+          <w:b/>
+          <w:bCs/>
+        </w:rPr>
+      </w:pPr>
+      <w:r>
+        <w:rPr>
+          <w:b/>
+          <w:bCs/>
+        </w:rPr>
+        <w:t xml:space="preserve">// Qun 3 - Minimum no, of jumps required to reach at the end of the array?  OR </w:t>
+      </w:r>
+      <w:proofErr w:type="gramStart"/>
+      <w:r>
+        <w:rPr>
+          <w:b/>
+          <w:bCs/>
+        </w:rPr>
+        <w:t>Can</w:t>
+      </w:r>
+      <w:proofErr w:type="gramEnd"/>
+      <w:r>
+        <w:rPr>
+          <w:b/>
+          <w:bCs/>
+        </w:rPr>
+        <w:t xml:space="preserve"> we reach at the end of the array</w:t>
+      </w:r>
+    </w:p>
+    <w:p>
+      <w:r>
+        <w:rPr>
+          <w:noProof/>
+        </w:rPr>
+        <w:lastRenderedPageBreak/>
+        <w:drawing>
+          <wp:inline distT="0" distB="0" distL="0" distR="0" wp14:anchorId="2B35391B" wp14:editId="1CC1135B">
+            <wp:extent cx="5943600" cy="3343275"/>
+            <wp:effectExtent l="0" t="0" r="0" b="9525"/>
+            <wp:docPr id="1027314886" name="Picture 3"/>
+            <wp:cNvGraphicFramePr>
+              <a:graphicFrameLocks xmlns:a="http://schemas.openxmlformats.org/drawingml/2006/main" noChangeAspect="1"/>
+            </wp:cNvGraphicFramePr>
+            <a:graphic xmlns:a="http://schemas.openxmlformats.org/drawingml/2006/main">
+              <a:graphicData uri="http://schemas.openxmlformats.org/drawingml/2006/picture">
+                <pic:pic xmlns:pic="http://schemas.openxmlformats.org/drawingml/2006/picture">
+                  <pic:nvPicPr>
+                    <pic:cNvPr id="0" name="Picture 5"/>
+                    <pic:cNvPicPr>
+                      <a:picLocks noChangeAspect="1" noChangeArrowheads="1"/>
+                    </pic:cNvPicPr>
+                  </pic:nvPicPr>
+                  <pic:blipFill>
+                    <a:blip r:embed="rId13">
+                      <a:extLst>
+                        <a:ext uri="{28A0092B-C50C-407E-A947-70E740481C1C}">
+                          <a14:useLocalDpi xmlns:a14="http://schemas.microsoft.com/office/drawing/2010/main" val="0"/>
+                        </a:ext>
+                      </a:extLst>
+                    </a:blip>
+                    <a:srcRect/>
+                    <a:stretch>
+                      <a:fillRect/>
+                    </a:stretch>
+                  </pic:blipFill>
+                  <pic:spPr bwMode="auto">
+                    <a:xfrm>
+                      <a:off x="0" y="0"/>
+                      <a:ext cx="5943600" cy="3343275"/>
+                    </a:xfrm>
+                    <a:prstGeom prst="rect">
+                      <a:avLst/>
+                    </a:prstGeom>
+                    <a:noFill/>
+                    <a:ln>
+                      <a:noFill/>
+                    </a:ln>
+                  </pic:spPr>
+                </pic:pic>
+              </a:graphicData>
+            </a:graphic>
+          </wp:inline>
+        </w:drawing>
+      </w:r>
+    </w:p>
+    <w:p>
+      <w:r>
+        <w:rPr>
+          <w:noProof/>
+        </w:rPr>
+        <w:drawing>
+          <wp:inline distT="0" distB="0" distL="0" distR="0" wp14:anchorId="419899AB" wp14:editId="68248A1A">
+            <wp:extent cx="5943600" cy="3343275"/>
+            <wp:effectExtent l="0" t="0" r="0" b="9525"/>
+            <wp:docPr id="627008615" name="Picture 4"/>
+            <wp:cNvGraphicFramePr>
+              <a:graphicFrameLocks xmlns:a="http://schemas.openxmlformats.org/drawingml/2006/main" noChangeAspect="1"/>
+            </wp:cNvGraphicFramePr>
+            <a:graphic xmlns:a="http://schemas.openxmlformats.org/drawingml/2006/main">
+              <a:graphicData uri="http://schemas.openxmlformats.org/drawingml/2006/picture">
+                <pic:pic xmlns:pic="http://schemas.openxmlformats.org/drawingml/2006/picture">
+                  <pic:nvPicPr>
+                    <pic:cNvPr id="0" name="Picture 7"/>
+                    <pic:cNvPicPr>
+                      <a:picLocks noChangeAspect="1" noChangeArrowheads="1"/>
+                    </pic:cNvPicPr>
+                  </pic:nvPicPr>
+                  <pic:blipFill>
+                    <a:blip r:embed="rId14">
+                      <a:extLst>
+                        <a:ext uri="{28A0092B-C50C-407E-A947-70E740481C1C}">
+                          <a14:useLocalDpi xmlns:a14="http://schemas.microsoft.com/office/drawing/2010/main" val="0"/>
+                        </a:ext>
+                      </a:extLst>
+                    </a:blip>
+                    <a:srcRect/>
+                    <a:stretch>
+                      <a:fillRect/>
+                    </a:stretch>
+                  </pic:blipFill>
+                  <pic:spPr bwMode="auto">
+                    <a:xfrm>
+                      <a:off x="0" y="0"/>
+                      <a:ext cx="5943600" cy="3343275"/>
+                    </a:xfrm>
+                    <a:prstGeom prst="rect">
+                      <a:avLst/>
+                    </a:prstGeom>
+                    <a:noFill/>
+                    <a:ln>
+                      <a:noFill/>
+                    </a:ln>
+                  </pic:spPr>
+                </pic:pic>
+              </a:graphicData>
+            </a:graphic>
+          </wp:inline>
+        </w:drawing>
+      </w:r>
+    </w:p>
+    <w:p>
+      <w:r>
+        <w:rPr>
+          <w:noProof/>
+        </w:rPr>
+        <w:lastRenderedPageBreak/>
+        <w:drawing>
+          <wp:inline distT="0" distB="0" distL="0" distR="0" wp14:anchorId="6D3A8081" wp14:editId="4891FF09">
+            <wp:extent cx="5943600" cy="3343275"/>
+            <wp:effectExtent l="0" t="0" r="0" b="9525"/>
+            <wp:docPr id="115104262" name="Picture 5"/>
+            <wp:cNvGraphicFramePr>
+              <a:graphicFrameLocks xmlns:a="http://schemas.openxmlformats.org/drawingml/2006/main" noChangeAspect="1"/>
+            </wp:cNvGraphicFramePr>
+            <a:graphic xmlns:a="http://schemas.openxmlformats.org/drawingml/2006/main">
+              <a:graphicData uri="http://schemas.openxmlformats.org/drawingml/2006/picture">
+                <pic:pic xmlns:pic="http://schemas.openxmlformats.org/drawingml/2006/picture">
+                  <pic:nvPicPr>
+                    <pic:cNvPr id="0" name="Picture 9"/>
+                    <pic:cNvPicPr>
+                      <a:picLocks noChangeAspect="1" noChangeArrowheads="1"/>
+                    </pic:cNvPicPr>
+                  </pic:nvPicPr>
+                  <pic:blipFill>
+                    <a:blip r:embed="rId15">
+                      <a:extLst>
+                        <a:ext uri="{28A0092B-C50C-407E-A947-70E740481C1C}">
+                          <a14:useLocalDpi xmlns:a14="http://schemas.microsoft.com/office/drawing/2010/main" val="0"/>
+                        </a:ext>
+                      </a:extLst>
+                    </a:blip>
+                    <a:srcRect/>
+                    <a:stretch>
+                      <a:fillRect/>
+                    </a:stretch>
+                  </pic:blipFill>
+                  <pic:spPr bwMode="auto">
+                    <a:xfrm>
+                      <a:off x="0" y="0"/>
+                      <a:ext cx="5943600" cy="3343275"/>
+                    </a:xfrm>
+                    <a:prstGeom prst="rect">
+                      <a:avLst/>
+                    </a:prstGeom>
+                    <a:noFill/>
+                    <a:ln>
+                      <a:noFill/>
+                    </a:ln>
+                  </pic:spPr>
+                </pic:pic>
+              </a:graphicData>
+            </a:graphic>
+          </wp:inline>
+        </w:drawing>
+      </w:r>
+    </w:p>
+    <w:p>
+      <w:r>
+        <w:rPr>
+          <w:noProof/>
+        </w:rPr>
+        <w:lastRenderedPageBreak/>
+        <w:drawing>
+          <wp:inline distT="0" distB="0" distL="0" distR="0" wp14:anchorId="6357E2E2" wp14:editId="301502BD">
+            <wp:extent cx="4629150" cy="8229600"/>
+            <wp:effectExtent l="0" t="0" r="0" b="0"/>
+            <wp:docPr id="1539843845" name="Picture 6"/>
+            <wp:cNvGraphicFramePr>
+              <a:graphicFrameLocks xmlns:a="http://schemas.openxmlformats.org/drawingml/2006/main" noChangeAspect="1"/>
+            </wp:cNvGraphicFramePr>
+            <a:graphic xmlns:a="http://schemas.openxmlformats.org/drawingml/2006/main">
+              <a:graphicData uri="http://schemas.openxmlformats.org/drawingml/2006/picture">
+                <pic:pic xmlns:pic="http://schemas.openxmlformats.org/drawingml/2006/picture">
+                  <pic:nvPicPr>
+                    <pic:cNvPr id="0" name="Picture 11"/>
+                    <pic:cNvPicPr>
+                      <a:picLocks noChangeAspect="1" noChangeArrowheads="1"/>
+                    </pic:cNvPicPr>
+                  </pic:nvPicPr>
+                  <pic:blipFill>
+                    <a:blip r:embed="rId16">
+                      <a:extLst>
+                        <a:ext uri="{28A0092B-C50C-407E-A947-70E740481C1C}">
+                          <a14:useLocalDpi xmlns:a14="http://schemas.microsoft.com/office/drawing/2010/main" val="0"/>
+                        </a:ext>
+                      </a:extLst>
+                    </a:blip>
+                    <a:srcRect/>
+                    <a:stretch>
+                      <a:fillRect/>
+                    </a:stretch>
+                  </pic:blipFill>
+                  <pic:spPr bwMode="auto">
+                    <a:xfrm>
+                      <a:off x="0" y="0"/>
+                      <a:ext cx="4629150" cy="8229600"/>
+                    </a:xfrm>
+                    <a:prstGeom prst="rect">
+                      <a:avLst/>
+                    </a:prstGeom>
+                    <a:noFill/>
+                    <a:ln>
+                      <a:noFill/>
+                    </a:ln>
+                  </pic:spPr>
+                </pic:pic>
+              </a:graphicData>
+            </a:graphic>
+          </wp:inline>
+        </w:drawing>
+      </w:r>
+    </w:p>
+    <w:p>
+      <w:r>
+        <w:lastRenderedPageBreak/>
+        <w:t xml:space="preserve">int </w:t>
+      </w:r>
+      <w:proofErr w:type="gramStart"/>
+      <w:r>
+        <w:t>main(</w:t>
+      </w:r>
+      <w:proofErr w:type="gramEnd"/>
+      <w:r>
+        <w:t>)</w:t>
+      </w:r>
+    </w:p>
+    <w:p>
+      <w:r>
+        <w:t>{</w:t>
+      </w:r>
+    </w:p>
+    <w:p>
+      <w:r>
+        <w:t>    int n;</w:t>
+      </w:r>
+    </w:p>
+    <w:p>
+      <w:r>
+        <w:t xml:space="preserve">    </w:t>
+      </w:r>
+      <w:proofErr w:type="spellStart"/>
+      <w:r>
+        <w:t>cout</w:t>
+      </w:r>
+      <w:proofErr w:type="spellEnd"/>
+      <w:r>
+        <w:t xml:space="preserve"> &lt;&lt; "</w:t>
+      </w:r>
+      <w:proofErr w:type="spellStart"/>
+      <w:r>
+        <w:t>Menttion</w:t>
+      </w:r>
+      <w:proofErr w:type="spellEnd"/>
+      <w:r>
+        <w:t xml:space="preserve"> the size of array - " &lt;&lt; </w:t>
+      </w:r>
+      <w:proofErr w:type="spellStart"/>
+      <w:r>
+        <w:t>endl</w:t>
+      </w:r>
+      <w:proofErr w:type="spellEnd"/>
+      <w:r>
+        <w:t>;</w:t>
+      </w:r>
+    </w:p>
+    <w:p>
+      <w:r>
+        <w:t xml:space="preserve">    </w:t>
+      </w:r>
+      <w:proofErr w:type="spellStart"/>
+      <w:r>
+        <w:t>cin</w:t>
+      </w:r>
+      <w:proofErr w:type="spellEnd"/>
+      <w:r>
+        <w:t xml:space="preserve"> &gt;&gt; n;</w:t>
+      </w:r>
+    </w:p>
+    <w:p/>
+    <w:p>
+      <w:r>
+        <w:t xml:space="preserve">    int </w:t>
+      </w:r>
+      <w:proofErr w:type="spellStart"/>
+      <w:r>
+        <w:t>arr</w:t>
+      </w:r>
+      <w:proofErr w:type="spellEnd"/>
+      <w:r>
+        <w:t>[n];</w:t>
+      </w:r>
+    </w:p>
+    <w:p>
+      <w:r>
+        <w:t xml:space="preserve">    </w:t>
+      </w:r>
+      <w:proofErr w:type="spellStart"/>
+      <w:r>
+        <w:t>cout</w:t>
+      </w:r>
+      <w:proofErr w:type="spellEnd"/>
+      <w:r>
+        <w:t xml:space="preserve"> &lt;&lt; "what are the elements of array - " &lt;&lt; </w:t>
+      </w:r>
+      <w:proofErr w:type="spellStart"/>
+      <w:r>
+        <w:t>endl</w:t>
+      </w:r>
+      <w:proofErr w:type="spellEnd"/>
+      <w:r>
+        <w:t>;</w:t>
+      </w:r>
+    </w:p>
+    <w:p>
+      <w:r>
+        <w:t xml:space="preserve">    for (int </w:t>
+      </w:r>
+      <w:proofErr w:type="spellStart"/>
+      <w:r>
+        <w:t>i</w:t>
+      </w:r>
+      <w:proofErr w:type="spellEnd"/>
+      <w:r>
+        <w:t xml:space="preserve"> = 0; </w:t>
+      </w:r>
+      <w:proofErr w:type="spellStart"/>
+      <w:r>
+        <w:t>i</w:t>
+      </w:r>
+      <w:proofErr w:type="spellEnd"/>
+      <w:r>
+        <w:t xml:space="preserve"> &lt; n; </w:t>
+      </w:r>
+      <w:proofErr w:type="spellStart"/>
+      <w:r>
+        <w:t>i</w:t>
+      </w:r>
+      <w:proofErr w:type="spellEnd"/>
+      <w:r>
+        <w:t>++)</w:t>
+      </w:r>
+    </w:p>
+    <w:p>
+      <w:r>
+        <w:t>    {</w:t>
+      </w:r>
+    </w:p>
+    <w:p>
+      <w:r>
+        <w:t xml:space="preserve">        </w:t>
+      </w:r>
+      <w:proofErr w:type="spellStart"/>
+      <w:r>
+        <w:t>cin</w:t>
+      </w:r>
+      <w:proofErr w:type="spellEnd"/>
+      <w:r>
+        <w:t xml:space="preserve"> &gt;&gt; </w:t>
+      </w:r>
+      <w:proofErr w:type="spellStart"/>
+      <w:r>
+        <w:t>arr</w:t>
+      </w:r>
+      <w:proofErr w:type="spellEnd"/>
+      <w:r>
+        <w:t>[</w:t>
+      </w:r>
+      <w:proofErr w:type="spellStart"/>
+      <w:r>
+        <w:t>i</w:t>
+      </w:r>
+      <w:proofErr w:type="spellEnd"/>
+      <w:r>
+        <w:t>];</w:t>
+      </w:r>
+    </w:p>
+    <w:p>
+      <w:r>
+        <w:t>    }</w:t>
+      </w:r>
+    </w:p>
+    <w:p/>
+    <w:p>
+      <w:r>
+        <w:t xml:space="preserve">    int </w:t>
+      </w:r>
+      <w:proofErr w:type="spellStart"/>
+      <w:r>
+        <w:t>curr</w:t>
+      </w:r>
+      <w:proofErr w:type="spellEnd"/>
+      <w:r>
+        <w:t xml:space="preserve"> = 0, </w:t>
+      </w:r>
+      <w:proofErr w:type="spellStart"/>
+      <w:r>
+        <w:t>can_reach</w:t>
+      </w:r>
+      <w:proofErr w:type="spellEnd"/>
+      <w:r>
+        <w:t xml:space="preserve"> = 0;</w:t>
+      </w:r>
+    </w:p>
+    <w:p>
+      <w:r>
+        <w:t>    int jumps = 0;</w:t>
+      </w:r>
+    </w:p>
+    <w:p>
+      <w:r>
+        <w:t>    while (</w:t>
+      </w:r>
+      <w:proofErr w:type="spellStart"/>
+      <w:r>
+        <w:t>can_reach</w:t>
+      </w:r>
+      <w:proofErr w:type="spellEnd"/>
+      <w:r>
+        <w:t xml:space="preserve"> &lt; n - 1)</w:t>
+      </w:r>
+    </w:p>
+    <w:p>
+      <w:r>
+        <w:t>    {</w:t>
+      </w:r>
+    </w:p>
+    <w:p>
+      <w:r>
+        <w:t>        int mx = 0;</w:t>
+      </w:r>
+    </w:p>
+    <w:p>
+      <w:r>
+        <w:t xml:space="preserve">        for (int </w:t>
+      </w:r>
+      <w:proofErr w:type="spellStart"/>
+      <w:r>
+        <w:t>i</w:t>
+      </w:r>
+      <w:proofErr w:type="spellEnd"/>
+      <w:r>
+        <w:t xml:space="preserve"> = </w:t>
+      </w:r>
+      <w:proofErr w:type="spellStart"/>
+      <w:r>
+        <w:t>curr</w:t>
+      </w:r>
+      <w:proofErr w:type="spellEnd"/>
+      <w:r>
+        <w:t xml:space="preserve">; </w:t>
+      </w:r>
+      <w:proofErr w:type="spellStart"/>
+      <w:r>
+        <w:t>i</w:t>
+      </w:r>
+      <w:proofErr w:type="spellEnd"/>
+      <w:r>
+        <w:t xml:space="preserve"> &lt;= </w:t>
+      </w:r>
+      <w:proofErr w:type="spellStart"/>
+      <w:r>
+        <w:t>can_reach</w:t>
+      </w:r>
+      <w:proofErr w:type="spellEnd"/>
+      <w:r>
+        <w:t xml:space="preserve">; </w:t>
+      </w:r>
+      <w:proofErr w:type="spellStart"/>
+      <w:r>
+        <w:t>i</w:t>
+      </w:r>
+      <w:proofErr w:type="spellEnd"/>
+      <w:r>
+        <w:t>++)</w:t>
+      </w:r>
+    </w:p>
+    <w:p>
+      <w:r>
+        <w:t>        {</w:t>
+      </w:r>
+    </w:p>
+    <w:p>
+      <w:r>
+        <w:t xml:space="preserve">            mx = </w:t>
+      </w:r>
+      <w:proofErr w:type="gramStart"/>
+      <w:r>
+        <w:t>max(</w:t>
+      </w:r>
+      <w:proofErr w:type="gramEnd"/>
+      <w:r>
+        <w:t xml:space="preserve">mx, </w:t>
+      </w:r>
+      <w:proofErr w:type="spellStart"/>
+      <w:r>
+        <w:t>i</w:t>
+      </w:r>
+      <w:proofErr w:type="spellEnd"/>
+      <w:r>
+        <w:t xml:space="preserve"> + </w:t>
+      </w:r>
+      <w:proofErr w:type="spellStart"/>
+      <w:r>
+        <w:t>arr</w:t>
+      </w:r>
+      <w:proofErr w:type="spellEnd"/>
+      <w:r>
+        <w:t>[</w:t>
+      </w:r>
+      <w:proofErr w:type="spellStart"/>
+      <w:r>
+        <w:t>i</w:t>
+      </w:r>
+      <w:proofErr w:type="spellEnd"/>
+      <w:r>
+        <w:t>]);</w:t>
+      </w:r>
+    </w:p>
+    <w:p>
+      <w:r>
+        <w:t>        }</w:t>
+      </w:r>
+    </w:p>
+    <w:p>
+      <w:r>
+        <w:t>        jumps++;</w:t>
+      </w:r>
+    </w:p>
+    <w:p>
+      <w:r>
+        <w:t xml:space="preserve">        </w:t>
+      </w:r>
+      <w:proofErr w:type="spellStart"/>
+      <w:r>
+        <w:t>curr</w:t>
+      </w:r>
+      <w:proofErr w:type="spellEnd"/>
+      <w:r>
+        <w:t xml:space="preserve"> = </w:t>
+      </w:r>
+      <w:proofErr w:type="spellStart"/>
+      <w:r>
+        <w:t>can_reach</w:t>
+      </w:r>
+      <w:proofErr w:type="spellEnd"/>
+      <w:r>
+        <w:t xml:space="preserve"> + 1;</w:t>
+      </w:r>
+    </w:p>
+    <w:p>
+      <w:r>
+        <w:t xml:space="preserve">        </w:t>
+      </w:r>
+      <w:proofErr w:type="spellStart"/>
+      <w:r>
+        <w:t>can_reach</w:t>
+      </w:r>
+      <w:proofErr w:type="spellEnd"/>
+      <w:r>
+        <w:t xml:space="preserve"> = mx;</w:t>
+      </w:r>
+    </w:p>
+    <w:p>
+      <w:r>
+        <w:t>        if (</w:t>
+      </w:r>
+      <w:proofErr w:type="spellStart"/>
+      <w:r>
+        <w:t>can_reach</w:t>
+      </w:r>
+      <w:proofErr w:type="spellEnd"/>
+      <w:r>
+        <w:t xml:space="preserve"> &lt; </w:t>
+      </w:r>
+      <w:proofErr w:type="spellStart"/>
+      <w:r>
+        <w:t>curr</w:t>
+      </w:r>
+      <w:proofErr w:type="spellEnd"/>
+      <w:r>
+        <w:t>)</w:t>
+      </w:r>
+    </w:p>
+    <w:p>
+      <w:r>
+        <w:lastRenderedPageBreak/>
+        <w:t>        {</w:t>
+      </w:r>
+    </w:p>
+    <w:p>
+      <w:r>
+        <w:t xml:space="preserve">            </w:t>
+      </w:r>
+      <w:proofErr w:type="spellStart"/>
+      <w:r>
+        <w:t>cout</w:t>
+      </w:r>
+      <w:proofErr w:type="spellEnd"/>
+      <w:r>
+        <w:t xml:space="preserve"> &lt;&lt; "No" &lt;&lt; </w:t>
+      </w:r>
+      <w:proofErr w:type="spellStart"/>
+      <w:r>
+        <w:t>endl</w:t>
+      </w:r>
+      <w:proofErr w:type="spellEnd"/>
+      <w:r>
+        <w:t>;</w:t>
+      </w:r>
+    </w:p>
+    <w:p>
+      <w:r>
+        <w:t>            return 0;</w:t>
+      </w:r>
+    </w:p>
+    <w:p>
+      <w:r>
+        <w:t>        }</w:t>
+      </w:r>
+    </w:p>
+    <w:p>
+      <w:r>
+        <w:t>    }</w:t>
+      </w:r>
+    </w:p>
+    <w:p>
+      <w:r>
+        <w:t xml:space="preserve">    </w:t>
+      </w:r>
+      <w:proofErr w:type="spellStart"/>
+      <w:r>
+        <w:t>cout</w:t>
+      </w:r>
+      <w:proofErr w:type="spellEnd"/>
+      <w:r>
+        <w:t xml:space="preserve"> &lt;&lt; "YES" &lt;&lt; </w:t>
+      </w:r>
+      <w:proofErr w:type="spellStart"/>
+      <w:r>
+        <w:t>endl</w:t>
+      </w:r>
+      <w:proofErr w:type="spellEnd"/>
+      <w:r>
+        <w:t>;</w:t>
+      </w:r>
+    </w:p>
+    <w:p>
+      <w:r>
+        <w:t xml:space="preserve">    </w:t>
+      </w:r>
+      <w:proofErr w:type="spellStart"/>
+      <w:r>
+        <w:t>cout</w:t>
+      </w:r>
+      <w:proofErr w:type="spellEnd"/>
+      <w:r>
+        <w:t xml:space="preserve"> &lt;&lt; jumps &lt;&lt; </w:t>
+      </w:r>
+      <w:proofErr w:type="spellStart"/>
+      <w:r>
+        <w:t>endl</w:t>
+      </w:r>
+      <w:proofErr w:type="spellEnd"/>
+      <w:r>
+        <w:t>;</w:t>
+      </w:r>
+    </w:p>
+    <w:p>
+      <w:r>
+        <w:t>    /*</w:t>
+      </w:r>
+    </w:p>
+    <w:p>
+      <w:r>
+        <w:t xml:space="preserve">    </w:t>
+      </w:r>
+      <w:proofErr w:type="spellStart"/>
+      <w:r>
+        <w:t>Menttion</w:t>
+      </w:r>
+      <w:proofErr w:type="spellEnd"/>
+      <w:r>
+        <w:t xml:space="preserve"> the size of array -</w:t>
+      </w:r>
+    </w:p>
+    <w:p>
+      <w:r>
+        <w:t>    5</w:t>
+      </w:r>
+    </w:p>
+    <w:p>
+      <w:r>
+        <w:t>    what are the elements of array -</w:t>
+      </w:r>
+    </w:p>
+    <w:p>
+      <w:r>
+        <w:t>    3 2 1 0 4</w:t>
+      </w:r>
+    </w:p>
+    <w:p>
+      <w:r>
+        <w:t>    NO</w:t>
+      </w:r>
+    </w:p>
+    <w:p/>
+    <w:p>
+      <w:r>
+        <w:t xml:space="preserve">    </w:t>
+      </w:r>
+      <w:proofErr w:type="spellStart"/>
+      <w:r>
+        <w:t>Menttion</w:t>
+      </w:r>
+      <w:proofErr w:type="spellEnd"/>
+      <w:r>
+        <w:t xml:space="preserve"> the size of array -</w:t>
+      </w:r>
+    </w:p>
+    <w:p>
+      <w:r>
+        <w:t>    5</w:t>
+      </w:r>
+    </w:p>
+    <w:p>
+      <w:r>
+        <w:t>    what are the elements of array -</w:t>
+      </w:r>
+    </w:p>
+    <w:p>
+      <w:r>
+        <w:t>    2 3 1 1 4</w:t>
+      </w:r>
+    </w:p>
+    <w:p>
+      <w:r>
+        <w:t>    2</w:t>
+      </w:r>
+    </w:p>
+    <w:p>
+      <w:r>
+        <w:t>    */</w:t>
+      </w:r>
+    </w:p>
+    <w:p>
+      <w:r>
+        <w:t xml:space="preserve">    // T.C - 2 times travelling for 2 variables so O(2*n) = O(n) &amp; S.C = </w:t>
+      </w:r>
+      <w:proofErr w:type="gramStart"/>
+      <w:r>
+        <w:t>O(</w:t>
+      </w:r>
+      <w:proofErr w:type="gramEnd"/>
+      <w:r>
+        <w:t>1)</w:t>
+      </w:r>
+    </w:p>
+    <w:p/>
+    <w:p>
+      <w:r>
+        <w:t>    // ____________ ____________ ____________ ____________ ____________ ____________ ____________ ____________ ____________ ____________ ____________</w:t>
+      </w:r>
+    </w:p>
+    <w:p>
+      <w:r>
+        <w:t>}</w:t>
+      </w:r>
+    </w:p>
+    <w:p/>
+    <w:p/>
+    <w:p>
+      <w:pPr>
+        <w:rPr>
+          <w:b/>
+          <w:bCs/>
+        </w:rPr>
+      </w:pPr>
+      <w:r>
+        <w:rPr>
+          <w:b/>
+          <w:bCs/>
+        </w:rPr>
+        <w:t xml:space="preserve">//Qun 4 - Stack: Valid </w:t>
+      </w:r>
+      <w:proofErr w:type="spellStart"/>
+      <w:r>
+        <w:rPr>
+          <w:b/>
+          <w:bCs/>
+        </w:rPr>
+        <w:t>Paranethesis</w:t>
+      </w:r>
+      <w:proofErr w:type="spellEnd"/>
+      <w:r>
+        <w:rPr>
+          <w:b/>
+          <w:bCs/>
+        </w:rPr>
+        <w:t xml:space="preserve"> </w:t>
+      </w:r>
+      <w:proofErr w:type="gramStart"/>
+      <w:r>
+        <w:rPr>
+          <w:b/>
+          <w:bCs/>
+        </w:rPr>
+        <w:t>Problem  -</w:t>
+      </w:r>
+      <w:proofErr w:type="gramEnd"/>
+    </w:p>
+    <w:p/>
+    <w:p>
+      <w:r>
+        <w:t xml:space="preserve">// bool </w:t>
+      </w:r>
+      <w:proofErr w:type="spellStart"/>
+      <w:proofErr w:type="gramStart"/>
+      <w:r>
+        <w:t>isValid</w:t>
+      </w:r>
+      <w:proofErr w:type="spellEnd"/>
+      <w:r>
+        <w:t>(</w:t>
+      </w:r>
+      <w:proofErr w:type="gramEnd"/>
+      <w:r>
+        <w:t>string s)</w:t>
+      </w:r>
+    </w:p>
+    <w:p>
+      <w:r>
+        <w:t>// {</w:t>
+      </w:r>
+    </w:p>
+    <w:p>
+      <w:r>
+        <w:t xml:space="preserve">//     stack&lt;char&gt; </w:t>
+      </w:r>
+      <w:proofErr w:type="spellStart"/>
+      <w:r>
+        <w:t>st</w:t>
+      </w:r>
+      <w:proofErr w:type="spellEnd"/>
+      <w:r>
+        <w:t>;</w:t>
+      </w:r>
+    </w:p>
+    <w:p>
+      <w:r>
+        <w:t xml:space="preserve">//     for (int </w:t>
+      </w:r>
+      <w:proofErr w:type="spellStart"/>
+      <w:r>
+        <w:t>i</w:t>
+      </w:r>
+      <w:proofErr w:type="spellEnd"/>
+      <w:r>
+        <w:t xml:space="preserve"> = 0; </w:t>
+      </w:r>
+      <w:proofErr w:type="spellStart"/>
+      <w:r>
+        <w:t>i</w:t>
+      </w:r>
+      <w:proofErr w:type="spellEnd"/>
+      <w:r>
+        <w:t xml:space="preserve"> &lt; </w:t>
+      </w:r>
+      <w:proofErr w:type="spellStart"/>
+      <w:proofErr w:type="gramStart"/>
+      <w:r>
+        <w:t>s.size</w:t>
+      </w:r>
+      <w:proofErr w:type="spellEnd"/>
+      <w:proofErr w:type="gramEnd"/>
+      <w:r>
+        <w:t xml:space="preserve">(); </w:t>
+      </w:r>
+      <w:proofErr w:type="spellStart"/>
+      <w:r>
+        <w:t>i</w:t>
+      </w:r>
+      <w:proofErr w:type="spellEnd"/>
+      <w:r>
+        <w:t>++)</w:t>
+      </w:r>
+    </w:p>
+    <w:p>
+      <w:r>
+        <w:t>//     {</w:t>
+      </w:r>
+    </w:p>
+    <w:p>
+      <w:r>
+        <w:t xml:space="preserve">//         // </w:t>
+      </w:r>
+      <w:proofErr w:type="spellStart"/>
+      <w:r>
+        <w:t>oOpening</w:t>
+      </w:r>
+      <w:proofErr w:type="spellEnd"/>
+      <w:r>
+        <w:t xml:space="preserve"> Brackets</w:t>
+      </w:r>
+    </w:p>
+    <w:p>
+      <w:r>
+        <w:t>//         if (s[</w:t>
+      </w:r>
+      <w:proofErr w:type="spellStart"/>
+      <w:r>
+        <w:t>i</w:t>
+      </w:r>
+      <w:proofErr w:type="spellEnd"/>
+      <w:r>
+        <w:t>] == '(' || s[</w:t>
+      </w:r>
+      <w:proofErr w:type="spellStart"/>
+      <w:r>
+        <w:t>i</w:t>
+      </w:r>
+      <w:proofErr w:type="spellEnd"/>
+      <w:r>
+        <w:t>] == '[' || s[</w:t>
+      </w:r>
+      <w:proofErr w:type="spellStart"/>
+      <w:r>
+        <w:t>i</w:t>
+      </w:r>
+      <w:proofErr w:type="spellEnd"/>
+      <w:r>
+        <w:t>] == '{')</w:t>
+      </w:r>
+    </w:p>
+    <w:p>
+      <w:r>
+        <w:t>//         {</w:t>
+      </w:r>
+    </w:p>
+    <w:p>
+      <w:r>
+        <w:t xml:space="preserve">//             </w:t>
+      </w:r>
+      <w:proofErr w:type="spellStart"/>
+      <w:proofErr w:type="gramStart"/>
+      <w:r>
+        <w:t>st.push</w:t>
+      </w:r>
+      <w:proofErr w:type="spellEnd"/>
+      <w:proofErr w:type="gramEnd"/>
+      <w:r>
+        <w:t>(s[</w:t>
+      </w:r>
+      <w:proofErr w:type="spellStart"/>
+      <w:r>
+        <w:t>i</w:t>
+      </w:r>
+      <w:proofErr w:type="spellEnd"/>
+      <w:r>
+        <w:t>]);</w:t>
+      </w:r>
+    </w:p>
+    <w:p>
+      <w:r>
+        <w:t>//         }</w:t>
+      </w:r>
+    </w:p>
+    <w:p>
+      <w:r>
+        <w:t xml:space="preserve">//         // Closing - </w:t>
+      </w:r>
+      <w:proofErr w:type="spellStart"/>
+      <w:r>
+        <w:t>yaha</w:t>
+      </w:r>
+      <w:proofErr w:type="spellEnd"/>
+      <w:r>
+        <w:t xml:space="preserve"> order </w:t>
+      </w:r>
+      <w:proofErr w:type="spellStart"/>
+      <w:proofErr w:type="gramStart"/>
+      <w:r>
+        <w:t>m,atter</w:t>
+      </w:r>
+      <w:proofErr w:type="spellEnd"/>
+      <w:proofErr w:type="gramEnd"/>
+      <w:r>
+        <w:t xml:space="preserve"> </w:t>
+      </w:r>
+      <w:proofErr w:type="spellStart"/>
+      <w:r>
+        <w:t>kr</w:t>
+      </w:r>
+      <w:proofErr w:type="spellEnd"/>
+      <w:r>
+        <w:t xml:space="preserve"> </w:t>
+      </w:r>
+      <w:proofErr w:type="spellStart"/>
+      <w:r>
+        <w:t>rha</w:t>
+      </w:r>
+      <w:proofErr w:type="spellEnd"/>
+      <w:r>
+        <w:t xml:space="preserve"> </w:t>
+      </w:r>
+      <w:proofErr w:type="gramStart"/>
+      <w:r>
+        <w:t>he</w:t>
+      </w:r>
+      <w:proofErr w:type="gramEnd"/>
+      <w:r>
+        <w:t xml:space="preserve"> jo bracket </w:t>
+      </w:r>
+      <w:proofErr w:type="spellStart"/>
+      <w:r>
+        <w:t>lastr</w:t>
+      </w:r>
+      <w:proofErr w:type="spellEnd"/>
+      <w:r>
+        <w:t xml:space="preserve"> me open </w:t>
+      </w:r>
+      <w:proofErr w:type="spellStart"/>
+      <w:r>
+        <w:t>huah</w:t>
+      </w:r>
+      <w:proofErr w:type="spellEnd"/>
+      <w:r>
+        <w:t xml:space="preserve"> h </w:t>
+      </w:r>
+      <w:proofErr w:type="spellStart"/>
+      <w:r>
+        <w:t>vo</w:t>
+      </w:r>
+      <w:proofErr w:type="spellEnd"/>
+      <w:r>
+        <w:t xml:space="preserve"> </w:t>
+      </w:r>
+      <w:proofErr w:type="spellStart"/>
+      <w:r>
+        <w:t>phle</w:t>
+      </w:r>
+      <w:proofErr w:type="spellEnd"/>
+      <w:r>
+        <w:t xml:space="preserve"> close </w:t>
+      </w:r>
+      <w:proofErr w:type="spellStart"/>
+      <w:r>
+        <w:t>bhi</w:t>
+      </w:r>
+      <w:proofErr w:type="spellEnd"/>
+      <w:r>
+        <w:t xml:space="preserve"> to </w:t>
+      </w:r>
+      <w:proofErr w:type="spellStart"/>
+      <w:r>
+        <w:t>hona</w:t>
+      </w:r>
+      <w:proofErr w:type="spellEnd"/>
+      <w:r>
+        <w:t xml:space="preserve"> hi </w:t>
+      </w:r>
+      <w:proofErr w:type="spellStart"/>
+      <w:r>
+        <w:t>chahiye</w:t>
+      </w:r>
+      <w:proofErr w:type="spellEnd"/>
+      <w:r>
+        <w:t xml:space="preserve"> </w:t>
+      </w:r>
+      <w:proofErr w:type="spellStart"/>
+      <w:r>
+        <w:t>menas</w:t>
+      </w:r>
+      <w:proofErr w:type="spellEnd"/>
+      <w:r>
+        <w:t xml:space="preserve"> Last Open First </w:t>
+      </w:r>
+      <w:proofErr w:type="gramStart"/>
+      <w:r>
+        <w:t>Close ,</w:t>
+      </w:r>
+      <w:proofErr w:type="gramEnd"/>
+      <w:r>
+        <w:t xml:space="preserve"> so using simple stack </w:t>
+      </w:r>
+      <w:proofErr w:type="spellStart"/>
+      <w:r>
+        <w:t>aspproaches</w:t>
+      </w:r>
+      <w:proofErr w:type="spellEnd"/>
+    </w:p>
+    <w:p>
+      <w:r>
+        <w:t>//         else</w:t>
+      </w:r>
+    </w:p>
+    <w:p>
+      <w:r>
+        <w:t>//         {</w:t>
+      </w:r>
+    </w:p>
+    <w:p>
+      <w:r>
+        <w:t>//             if (</w:t>
+      </w:r>
+      <w:proofErr w:type="spellStart"/>
+      <w:proofErr w:type="gramStart"/>
+      <w:r>
+        <w:t>st.empty</w:t>
+      </w:r>
+      <w:proofErr w:type="spellEnd"/>
+      <w:proofErr w:type="gramEnd"/>
+      <w:r>
+        <w:t>())</w:t>
+      </w:r>
+    </w:p>
+    <w:p>
+      <w:r>
+        <w:t>//                 return false;</w:t>
+      </w:r>
+    </w:p>
+    <w:p>
+      <w:r>
+        <w:t>//             if (s[</w:t>
+      </w:r>
+      <w:proofErr w:type="spellStart"/>
+      <w:r>
+        <w:t>i</w:t>
+      </w:r>
+      <w:proofErr w:type="spellEnd"/>
+      <w:r>
+        <w:t>] == ')')</w:t>
+      </w:r>
+    </w:p>
+    <w:p>
+      <w:r>
+        <w:t>//             {</w:t>
+      </w:r>
+    </w:p>
+    <w:p>
+      <w:r>
+        <w:t>//                 if (</w:t>
+      </w:r>
+      <w:proofErr w:type="spellStart"/>
+      <w:proofErr w:type="gramStart"/>
+      <w:r>
+        <w:t>st.top</w:t>
+      </w:r>
+      <w:proofErr w:type="spellEnd"/>
+      <w:r>
+        <w:t>() !</w:t>
+      </w:r>
+      <w:proofErr w:type="gramEnd"/>
+      <w:r>
+        <w:t>= '(')</w:t>
+      </w:r>
+    </w:p>
+    <w:p>
+      <w:r>
+        <w:t>//                     return false;</w:t>
+      </w:r>
+    </w:p>
+    <w:p>
+      <w:r>
+        <w:t>//             }</w:t>
+      </w:r>
+    </w:p>
+    <w:p>
+      <w:r>
+        <w:t>//             else if (s[</w:t>
+      </w:r>
+      <w:proofErr w:type="spellStart"/>
+      <w:r>
+        <w:t>i</w:t>
+      </w:r>
+      <w:proofErr w:type="spellEnd"/>
+      <w:r>
+        <w:t>] == ']')</w:t>
+      </w:r>
+    </w:p>
+    <w:p>
+      <w:r>
+        <w:t>//             {</w:t>
+      </w:r>
+    </w:p>
+    <w:p>
+      <w:r>
+        <w:lastRenderedPageBreak/>
+        <w:t>//                 if (</w:t>
+      </w:r>
+      <w:proofErr w:type="spellStart"/>
+      <w:proofErr w:type="gramStart"/>
+      <w:r>
+        <w:t>st.top</w:t>
+      </w:r>
+      <w:proofErr w:type="spellEnd"/>
+      <w:r>
+        <w:t>() !</w:t>
+      </w:r>
+      <w:proofErr w:type="gramEnd"/>
+      <w:r>
+        <w:t>= '[')</w:t>
+      </w:r>
+    </w:p>
+    <w:p>
+      <w:r>
+        <w:t>//                     return false;</w:t>
+      </w:r>
+    </w:p>
+    <w:p>
+      <w:r>
+        <w:t>//             }</w:t>
+      </w:r>
+    </w:p>
+    <w:p>
+      <w:r>
+        <w:t>//             else</w:t>
+      </w:r>
+    </w:p>
+    <w:p>
+      <w:r>
+        <w:t>//             {</w:t>
+      </w:r>
+    </w:p>
+    <w:p>
+      <w:r>
+        <w:t>//                 if (</w:t>
+      </w:r>
+      <w:proofErr w:type="spellStart"/>
+      <w:proofErr w:type="gramStart"/>
+      <w:r>
+        <w:t>st.top</w:t>
+      </w:r>
+      <w:proofErr w:type="spellEnd"/>
+      <w:r>
+        <w:t>() !</w:t>
+      </w:r>
+      <w:proofErr w:type="gramEnd"/>
+      <w:r>
+        <w:t>= '{')</w:t>
+      </w:r>
+    </w:p>
+    <w:p>
+      <w:r>
+        <w:t>//                     return false;</w:t>
+      </w:r>
+    </w:p>
+    <w:p>
+      <w:r>
+        <w:t>//             }</w:t>
+      </w:r>
+    </w:p>
+    <w:p>
+      <w:r>
+        <w:t xml:space="preserve">//             </w:t>
+      </w:r>
+      <w:proofErr w:type="spellStart"/>
+      <w:proofErr w:type="gramStart"/>
+      <w:r>
+        <w:t>st.pop</w:t>
+      </w:r>
+      <w:proofErr w:type="spellEnd"/>
+      <w:r>
+        <w:t>(</w:t>
+      </w:r>
+      <w:proofErr w:type="gramEnd"/>
+      <w:r>
+        <w:t>);</w:t>
+      </w:r>
+    </w:p>
+    <w:p>
+      <w:r>
+        <w:t>//         }</w:t>
+      </w:r>
+    </w:p>
+    <w:p>
+      <w:r>
+        <w:t>//     }</w:t>
+      </w:r>
+    </w:p>
+    <w:p>
+      <w:r>
+        <w:t>//     if (</w:t>
+      </w:r>
+      <w:proofErr w:type="spellStart"/>
+      <w:proofErr w:type="gramStart"/>
+      <w:r>
+        <w:t>st.size</w:t>
+      </w:r>
+      <w:proofErr w:type="spellEnd"/>
+      <w:proofErr w:type="gramEnd"/>
+      <w:r>
+        <w:t>(</w:t>
+      </w:r>
+      <w:proofErr w:type="gramStart"/>
+      <w:r>
+        <w:t>) !</w:t>
+      </w:r>
+      <w:proofErr w:type="gramEnd"/>
+      <w:r>
+        <w:t>= 0)</w:t>
+      </w:r>
+    </w:p>
+    <w:p>
+      <w:r>
+        <w:t>//         return false;</w:t>
+      </w:r>
+    </w:p>
+    <w:p>
+      <w:r>
+        <w:t>//     return true;</w:t>
+      </w:r>
+    </w:p>
+    <w:p>
+      <w:r>
+        <w:t>// }</w:t>
+      </w:r>
+    </w:p>
+    <w:p/>
+    <w:p>
+      <w:r>
+        <w:t xml:space="preserve">// int </w:t>
+      </w:r>
+      <w:proofErr w:type="gramStart"/>
+      <w:r>
+        <w:t>main(</w:t>
+      </w:r>
+      <w:proofErr w:type="gramEnd"/>
+      <w:r>
+        <w:t>)</w:t>
+      </w:r>
+    </w:p>
+    <w:p>
+      <w:r>
+        <w:t>// {</w:t>
+      </w:r>
+    </w:p>
+    <w:p>
+      <w:r>
+        <w:t>//     string s;</w:t>
+      </w:r>
+    </w:p>
+    <w:p>
+      <w:r>
+        <w:t xml:space="preserve">//     </w:t>
+      </w:r>
+      <w:proofErr w:type="spellStart"/>
+      <w:r>
+        <w:t>cout</w:t>
+      </w:r>
+      <w:proofErr w:type="spellEnd"/>
+      <w:r>
+        <w:t xml:space="preserve"> &lt;&lt; "Mention the string - " &lt;&lt; </w:t>
+      </w:r>
+      <w:proofErr w:type="spellStart"/>
+      <w:r>
+        <w:t>endl</w:t>
+      </w:r>
+      <w:proofErr w:type="spellEnd"/>
+      <w:r>
+        <w:t>;</w:t>
+      </w:r>
+    </w:p>
+    <w:p>
+      <w:r>
+        <w:t xml:space="preserve">//     </w:t>
+      </w:r>
+      <w:proofErr w:type="spellStart"/>
+      <w:r>
+        <w:t>cin</w:t>
+      </w:r>
+      <w:proofErr w:type="spellEnd"/>
+      <w:r>
+        <w:t xml:space="preserve"> &gt;&gt; s;</w:t>
+      </w:r>
+    </w:p>
+    <w:p>
+      <w:r>
+        <w:t xml:space="preserve">//     </w:t>
+      </w:r>
+      <w:proofErr w:type="spellStart"/>
+      <w:r>
+        <w:t>cout</w:t>
+      </w:r>
+      <w:proofErr w:type="spellEnd"/>
+      <w:r>
+        <w:t xml:space="preserve"> &lt;&lt; </w:t>
+      </w:r>
+      <w:proofErr w:type="spellStart"/>
+      <w:r>
+        <w:t>isValid</w:t>
+      </w:r>
+      <w:proofErr w:type="spellEnd"/>
+      <w:r>
+        <w:t xml:space="preserve">(s) &lt;&lt; </w:t>
+      </w:r>
+      <w:proofErr w:type="spellStart"/>
+      <w:r>
+        <w:t>endl</w:t>
+      </w:r>
+      <w:proofErr w:type="spellEnd"/>
+      <w:r>
+        <w:t>;</w:t>
+      </w:r>
+    </w:p>
+    <w:p>
+      <w:r>
+        <w:t>// }</w:t>
+      </w:r>
+    </w:p>
+    <w:p/>
+    <w:p>
+      <w:r>
+        <w:t>/*</w:t>
+      </w:r>
+    </w:p>
+    <w:p>
+      <w:r>
+        <w:t>Mention the string -</w:t>
+      </w:r>
+    </w:p>
+    <w:p>
+      <w:r>
+        <w:lastRenderedPageBreak/>
+        <w:t>([{}])</w:t>
+      </w:r>
+    </w:p>
+    <w:p>
+      <w:r>
+        <w:t>1</w:t>
+      </w:r>
+    </w:p>
+    <w:p/>
+    <w:p>
+      <w:r>
+        <w:t>Mention the string -</w:t>
+      </w:r>
+    </w:p>
+    <w:p>
+      <w:r>
+        <w:t>[{()}](</w:t>
+      </w:r>
+    </w:p>
+    <w:p>
+      <w:r>
+        <w:t>0</w:t>
+      </w:r>
+    </w:p>
+    <w:p/>
+    <w:p>
+      <w:r>
+        <w:t>Mention the string -</w:t>
+      </w:r>
+    </w:p>
+    <w:p>
+      <w:r>
+        <w:t>(){}[]()</w:t>
+      </w:r>
+    </w:p>
+    <w:p>
+      <w:r>
+        <w:t>1</w:t>
+      </w:r>
+    </w:p>
+    <w:p/>
+    <w:p>
+      <w:r>
+        <w:t>T.C - O(n) as n size of string</w:t>
+      </w:r>
+    </w:p>
+    <w:p>
+      <w:r>
+        <w:t>S.C. - O(n) as n size of string</w:t>
+      </w:r>
+    </w:p>
+    <w:p>
+      <w:r>
         <w:t>*/</w:t>
       </w:r>
     </w:p>
     <w:p/>
     <w:p>
       <w:r>
-        <w:t xml:space="preserve">// void </w:t>
-      </w:r>
-      <w:proofErr w:type="gramStart"/>
-      <w:r>
-        <w:t>subsequence(</w:t>
-      </w:r>
-      <w:proofErr w:type="gramEnd"/>
-      <w:r>
-        <w:t xml:space="preserve">int </w:t>
-      </w:r>
-      <w:proofErr w:type="spellStart"/>
-      <w:r>
-        <w:t>i</w:t>
-      </w:r>
-      <w:proofErr w:type="spellEnd"/>
-      <w:r>
-        <w:t>, vector&lt;int&gt; &amp;</w:t>
-      </w:r>
-      <w:proofErr w:type="spellStart"/>
-      <w:r>
-        <w:t>arru</w:t>
-      </w:r>
-      <w:proofErr w:type="spellEnd"/>
-      <w:r>
-        <w:t>, vector&lt;int&gt; &amp;</w:t>
-      </w:r>
-      <w:proofErr w:type="spellStart"/>
-      <w:r>
-        <w:t>ans</w:t>
-      </w:r>
-      <w:proofErr w:type="spellEnd"/>
-      <w:r>
-        <w:t>)</w:t>
-      </w:r>
-    </w:p>
-    <w:p>
-      <w:r>
-        <w:t>// {</w:t>
-      </w:r>
-    </w:p>
-    <w:p>
-      <w:r>
-        <w:t>//     if (</w:t>
-      </w:r>
-      <w:proofErr w:type="spellStart"/>
-      <w:r>
-        <w:t>i</w:t>
-      </w:r>
-      <w:proofErr w:type="spellEnd"/>
-      <w:r>
-        <w:t xml:space="preserve"> &gt;= </w:t>
-      </w:r>
-      <w:proofErr w:type="spellStart"/>
-      <w:proofErr w:type="gramStart"/>
-      <w:r>
-        <w:t>arru.size</w:t>
-      </w:r>
-      <w:proofErr w:type="spellEnd"/>
-      <w:proofErr w:type="gramEnd"/>
-      <w:r>
-        <w:t>())</w:t>
-      </w:r>
-    </w:p>
-    <w:p>
-      <w:r>
-        <w:t>//     {</w:t>
-      </w:r>
-    </w:p>
-    <w:p>
-      <w:r>
-        <w:t xml:space="preserve">//         for (int j = 0; j &lt; </w:t>
-      </w:r>
-      <w:proofErr w:type="spellStart"/>
-      <w:proofErr w:type="gramStart"/>
-      <w:r>
-        <w:t>ans.size</w:t>
-      </w:r>
-      <w:proofErr w:type="spellEnd"/>
-      <w:proofErr w:type="gramEnd"/>
-      <w:r>
-        <w:t xml:space="preserve">(); </w:t>
-      </w:r>
-      <w:proofErr w:type="spellStart"/>
-      <w:r>
-        <w:t>j++</w:t>
-      </w:r>
-      <w:proofErr w:type="spellEnd"/>
-      <w:r>
-        <w:t>)</w:t>
-      </w:r>
-    </w:p>
-    <w:p>
-      <w:r>
-        <w:t>//         {</w:t>
-      </w:r>
-    </w:p>
-    <w:p>
-      <w:r>
-        <w:t xml:space="preserve">//             </w:t>
-      </w:r>
-      <w:proofErr w:type="spellStart"/>
-      <w:r>
-        <w:t>cout</w:t>
-      </w:r>
-      <w:proofErr w:type="spellEnd"/>
-      <w:r>
-        <w:t xml:space="preserve"> &lt;&lt; </w:t>
-      </w:r>
-      <w:proofErr w:type="spellStart"/>
-      <w:r>
-        <w:t>ans</w:t>
-      </w:r>
-      <w:proofErr w:type="spellEnd"/>
-      <w:r>
-        <w:t>[j] &lt;&lt; " ";</w:t>
-      </w:r>
-    </w:p>
-    <w:p>
-      <w:r>
-        <w:t>//         }</w:t>
-      </w:r>
-    </w:p>
-    <w:p/>
-    <w:p>
-      <w:r>
-        <w:t xml:space="preserve">//         </w:t>
-      </w:r>
-      <w:proofErr w:type="spellStart"/>
-      <w:r>
-        <w:t>cout</w:t>
-      </w:r>
-      <w:proofErr w:type="spellEnd"/>
-      <w:r>
-        <w:t xml:space="preserve"> &lt;&lt; </w:t>
-      </w:r>
-      <w:proofErr w:type="spellStart"/>
-      <w:r>
-        <w:t>endl</w:t>
-      </w:r>
-      <w:proofErr w:type="spellEnd"/>
-      <w:r>
-        <w:t>;</w:t>
-      </w:r>
-    </w:p>
-    <w:p>
-      <w:r>
-        <w:t>//         return;</w:t>
-      </w:r>
-    </w:p>
-    <w:p>
-      <w:r>
-        <w:t>//     }</w:t>
-      </w:r>
-    </w:p>
-    <w:p/>
-    <w:p>
-      <w:r>
-        <w:t>//     // element to be consider</w:t>
-      </w:r>
-    </w:p>
-    <w:p>
-      <w:r>
-        <w:t xml:space="preserve">//     </w:t>
-      </w:r>
-      <w:proofErr w:type="spellStart"/>
-      <w:proofErr w:type="gramStart"/>
-      <w:r>
-        <w:t>ans.push</w:t>
-      </w:r>
-      <w:proofErr w:type="gramEnd"/>
-      <w:r>
-        <w:t>_back</w:t>
-      </w:r>
-      <w:proofErr w:type="spellEnd"/>
-      <w:r>
-        <w:t>(</w:t>
-      </w:r>
-      <w:proofErr w:type="spellStart"/>
-      <w:r>
-        <w:t>arru</w:t>
-      </w:r>
-      <w:proofErr w:type="spellEnd"/>
-      <w:r>
-        <w:t>[</w:t>
-      </w:r>
-      <w:proofErr w:type="spellStart"/>
-      <w:r>
-        <w:t>i</w:t>
-      </w:r>
-      <w:proofErr w:type="spellEnd"/>
-      <w:r>
-        <w:t>]);</w:t>
-      </w:r>
-    </w:p>
-    <w:p>
-      <w:r>
-        <w:t xml:space="preserve">//     </w:t>
-      </w:r>
-      <w:proofErr w:type="gramStart"/>
-      <w:r>
-        <w:t>subsequence(</w:t>
-      </w:r>
-      <w:proofErr w:type="spellStart"/>
-      <w:proofErr w:type="gramEnd"/>
-      <w:r>
-        <w:t>i</w:t>
-      </w:r>
-      <w:proofErr w:type="spellEnd"/>
-      <w:r>
-        <w:t xml:space="preserve"> + 1, </w:t>
-      </w:r>
-      <w:proofErr w:type="spellStart"/>
-      <w:r>
-        <w:t>arru</w:t>
-      </w:r>
-      <w:proofErr w:type="spellEnd"/>
-      <w:r>
-        <w:t xml:space="preserve">, </w:t>
-      </w:r>
-      <w:proofErr w:type="spellStart"/>
-      <w:r>
-        <w:t>ans</w:t>
-      </w:r>
-      <w:proofErr w:type="spellEnd"/>
-      <w:r>
-        <w:t>);</w:t>
-      </w:r>
-    </w:p>
-    <w:p>
-      <w:r>
-        <w:t xml:space="preserve">//     </w:t>
-      </w:r>
-      <w:proofErr w:type="spellStart"/>
-      <w:r>
-        <w:t>ans.pop_</w:t>
-      </w:r>
-      <w:proofErr w:type="gramStart"/>
-      <w:r>
-        <w:t>back</w:t>
-      </w:r>
-      <w:proofErr w:type="spellEnd"/>
-      <w:r>
-        <w:t>(</w:t>
-      </w:r>
-      <w:proofErr w:type="gramEnd"/>
-      <w:r>
-        <w:t>);</w:t>
-      </w:r>
-    </w:p>
-    <w:p/>
-    <w:p>
-      <w:r>
-        <w:t xml:space="preserve">//     // </w:t>
-      </w:r>
-      <w:proofErr w:type="spellStart"/>
-      <w:r>
-        <w:t>nahi</w:t>
-      </w:r>
-      <w:proofErr w:type="spellEnd"/>
-      <w:r>
-        <w:t xml:space="preserve"> consider </w:t>
-      </w:r>
-      <w:proofErr w:type="spellStart"/>
-      <w:r>
-        <w:t>krna</w:t>
-      </w:r>
-      <w:proofErr w:type="spellEnd"/>
-      <w:r>
-        <w:t xml:space="preserve"> he</w:t>
-      </w:r>
-    </w:p>
-    <w:p>
-      <w:r>
-        <w:t xml:space="preserve">//     </w:t>
-      </w:r>
-      <w:proofErr w:type="gramStart"/>
-      <w:r>
-        <w:t>subsequence(</w:t>
-      </w:r>
-      <w:proofErr w:type="spellStart"/>
-      <w:proofErr w:type="gramEnd"/>
-      <w:r>
-        <w:t>i</w:t>
-      </w:r>
-      <w:proofErr w:type="spellEnd"/>
-      <w:r>
-        <w:t xml:space="preserve"> + 1, </w:t>
-      </w:r>
-      <w:proofErr w:type="spellStart"/>
-      <w:r>
-        <w:t>arru</w:t>
-      </w:r>
-      <w:proofErr w:type="spellEnd"/>
-      <w:r>
-        <w:t xml:space="preserve">, </w:t>
-      </w:r>
-      <w:proofErr w:type="spellStart"/>
-      <w:r>
-        <w:t>ans</w:t>
-      </w:r>
-      <w:proofErr w:type="spellEnd"/>
-      <w:r>
-        <w:t>);</w:t>
-      </w:r>
-    </w:p>
-    <w:p>
-      <w:r>
-        <w:t>// }</w:t>
-      </w:r>
-    </w:p>
-    <w:p/>
-    <w:p>
-      <w:r>
-        <w:t xml:space="preserve">// int </w:t>
-      </w:r>
-      <w:proofErr w:type="gramStart"/>
-      <w:r>
-        <w:t>main(</w:t>
-      </w:r>
-      <w:proofErr w:type="gramEnd"/>
-      <w:r>
-        <w:t>)</w:t>
-      </w:r>
-    </w:p>
-    <w:p>
-      <w:r>
-        <w:t>// {</w:t>
-      </w:r>
-    </w:p>
-    <w:p>
-      <w:r>
-        <w:lastRenderedPageBreak/>
-        <w:t>//     int n;</w:t>
-      </w:r>
-    </w:p>
-    <w:p>
-      <w:r>
-        <w:t xml:space="preserve">//     </w:t>
-      </w:r>
-      <w:proofErr w:type="spellStart"/>
-      <w:r>
-        <w:t>cout</w:t>
-      </w:r>
-      <w:proofErr w:type="spellEnd"/>
-      <w:r>
-        <w:t xml:space="preserve"> &lt;&lt; "What's your array seize" &lt;&lt; </w:t>
-      </w:r>
-      <w:proofErr w:type="spellStart"/>
-      <w:r>
-        <w:t>endl</w:t>
-      </w:r>
-      <w:proofErr w:type="spellEnd"/>
-      <w:r>
-        <w:t>;</w:t>
-      </w:r>
-    </w:p>
-    <w:p>
-      <w:r>
-        <w:t xml:space="preserve">//     </w:t>
-      </w:r>
-      <w:proofErr w:type="spellStart"/>
-      <w:r>
-        <w:t>cin</w:t>
-      </w:r>
-      <w:proofErr w:type="spellEnd"/>
-      <w:r>
-        <w:t xml:space="preserve"> &gt;&gt; n;</w:t>
-      </w:r>
-    </w:p>
-    <w:p/>
-    <w:p>
-      <w:r>
-        <w:t xml:space="preserve">//     vector&lt;int&gt; </w:t>
-      </w:r>
-      <w:proofErr w:type="spellStart"/>
-      <w:r>
-        <w:t>arru</w:t>
-      </w:r>
-      <w:proofErr w:type="spellEnd"/>
-      <w:r>
-        <w:t>(n);</w:t>
-      </w:r>
-    </w:p>
-    <w:p>
-      <w:r>
-        <w:t xml:space="preserve">//     </w:t>
-      </w:r>
-      <w:proofErr w:type="spellStart"/>
-      <w:r>
-        <w:t>cout</w:t>
-      </w:r>
-      <w:proofErr w:type="spellEnd"/>
-      <w:r>
-        <w:t xml:space="preserve"> &lt;&lt; "Mention the </w:t>
-      </w:r>
-      <w:proofErr w:type="spellStart"/>
-      <w:r>
-        <w:t>elememnts</w:t>
-      </w:r>
-      <w:proofErr w:type="spellEnd"/>
-      <w:r>
-        <w:t xml:space="preserve"> of array you want dude " &lt;&lt; </w:t>
-      </w:r>
-      <w:proofErr w:type="spellStart"/>
-      <w:r>
-        <w:t>endl</w:t>
-      </w:r>
-      <w:proofErr w:type="spellEnd"/>
-      <w:r>
-        <w:t>;</w:t>
-      </w:r>
-    </w:p>
-    <w:p>
-      <w:r>
-        <w:t xml:space="preserve">//     for (int </w:t>
-      </w:r>
-      <w:proofErr w:type="spellStart"/>
-      <w:r>
-        <w:t>i</w:t>
-      </w:r>
-      <w:proofErr w:type="spellEnd"/>
-      <w:r>
-        <w:t xml:space="preserve"> = 0; </w:t>
-      </w:r>
-      <w:proofErr w:type="spellStart"/>
-      <w:r>
-        <w:t>i</w:t>
-      </w:r>
-      <w:proofErr w:type="spellEnd"/>
-      <w:r>
-        <w:t xml:space="preserve"> &lt; n; </w:t>
-      </w:r>
-      <w:proofErr w:type="spellStart"/>
-      <w:r>
-        <w:t>i</w:t>
-      </w:r>
-      <w:proofErr w:type="spellEnd"/>
-      <w:r>
-        <w:t>++)</w:t>
-      </w:r>
-    </w:p>
-    <w:p>
-      <w:r>
-        <w:t>//     {</w:t>
-      </w:r>
-    </w:p>
-    <w:p>
-      <w:r>
-        <w:t xml:space="preserve">//         </w:t>
-      </w:r>
-      <w:proofErr w:type="spellStart"/>
-      <w:r>
-        <w:t>cin</w:t>
-      </w:r>
-      <w:proofErr w:type="spellEnd"/>
-      <w:r>
-        <w:t xml:space="preserve"> &gt;&gt; </w:t>
-      </w:r>
-      <w:proofErr w:type="spellStart"/>
-      <w:r>
-        <w:t>arru</w:t>
-      </w:r>
-      <w:proofErr w:type="spellEnd"/>
-      <w:r>
-        <w:t>[</w:t>
-      </w:r>
-      <w:proofErr w:type="spellStart"/>
-      <w:r>
-        <w:t>i</w:t>
-      </w:r>
-      <w:proofErr w:type="spellEnd"/>
-      <w:r>
-        <w:t>];</w:t>
-      </w:r>
-    </w:p>
-    <w:p>
-      <w:r>
-        <w:t>//     }</w:t>
-      </w:r>
-    </w:p>
-    <w:p/>
-    <w:p>
-      <w:r>
-        <w:t xml:space="preserve">//     vector&lt;int&gt; </w:t>
-      </w:r>
-      <w:proofErr w:type="spellStart"/>
-      <w:r>
-        <w:t>ans</w:t>
-      </w:r>
-      <w:proofErr w:type="spellEnd"/>
-      <w:r>
-        <w:t>;</w:t>
-      </w:r>
-    </w:p>
-    <w:p>
-      <w:r>
-        <w:t xml:space="preserve">//     </w:t>
-      </w:r>
-      <w:proofErr w:type="gramStart"/>
-      <w:r>
-        <w:t>subsequence(</w:t>
-      </w:r>
-      <w:proofErr w:type="gramEnd"/>
-      <w:r>
-        <w:t xml:space="preserve">0, </w:t>
-      </w:r>
-      <w:proofErr w:type="spellStart"/>
-      <w:r>
-        <w:t>arru</w:t>
-      </w:r>
-      <w:proofErr w:type="spellEnd"/>
-      <w:r>
-        <w:t xml:space="preserve">, </w:t>
-      </w:r>
-      <w:proofErr w:type="spellStart"/>
-      <w:r>
-        <w:t>ans</w:t>
-      </w:r>
-      <w:proofErr w:type="spellEnd"/>
-      <w:r>
-        <w:t>);</w:t>
-      </w:r>
-    </w:p>
-    <w:p>
-      <w:r>
-        <w:t>//     /*</w:t>
-      </w:r>
-    </w:p>
-    <w:p>
-      <w:r>
-        <w:t xml:space="preserve">//     </w:t>
-      </w:r>
-      <w:proofErr w:type="spellStart"/>
-      <w:r>
-        <w:t>AGr</w:t>
-      </w:r>
-      <w:proofErr w:type="spellEnd"/>
-      <w:r>
-        <w:t xml:space="preserve"> condition di h ki </w:t>
-      </w:r>
-      <w:proofErr w:type="spellStart"/>
-      <w:r>
-        <w:t>emepty</w:t>
-      </w:r>
-      <w:proofErr w:type="spellEnd"/>
-      <w:r>
-        <w:t xml:space="preserve"> </w:t>
-      </w:r>
-      <w:proofErr w:type="spellStart"/>
-      <w:r>
-        <w:t>hoga</w:t>
-      </w:r>
-      <w:proofErr w:type="spellEnd"/>
-      <w:r>
-        <w:t xml:space="preserve"> ki </w:t>
-      </w:r>
-      <w:proofErr w:type="spellStart"/>
-      <w:r>
-        <w:t>nahi</w:t>
-      </w:r>
-      <w:proofErr w:type="spellEnd"/>
-      <w:r>
-        <w:t xml:space="preserve"> to </w:t>
-      </w:r>
-      <w:proofErr w:type="spellStart"/>
-      <w:r>
-        <w:t>uske</w:t>
-      </w:r>
-      <w:proofErr w:type="spellEnd"/>
-      <w:r>
-        <w:t xml:space="preserve"> according code </w:t>
-      </w:r>
-      <w:proofErr w:type="spellStart"/>
-      <w:r>
-        <w:t>likhene</w:t>
-      </w:r>
-      <w:proofErr w:type="spellEnd"/>
-      <w:r>
-        <w:t xml:space="preserve">. If </w:t>
-      </w:r>
-      <w:proofErr w:type="spellStart"/>
-      <w:r>
-        <w:t>menetion</w:t>
-      </w:r>
-      <w:proofErr w:type="spellEnd"/>
-      <w:r>
-        <w:t xml:space="preserve"> that Subsequence not be empty then different, if mention can be empty then </w:t>
-      </w:r>
-      <w:proofErr w:type="spellStart"/>
-      <w:r>
-        <w:t>difeferent</w:t>
-      </w:r>
-      <w:proofErr w:type="spellEnd"/>
-    </w:p>
-    <w:p>
-      <w:r>
-        <w:t xml:space="preserve">//     so, </w:t>
-      </w:r>
-      <w:proofErr w:type="spellStart"/>
-      <w:r>
-        <w:t>jb</w:t>
-      </w:r>
-      <w:proofErr w:type="spellEnd"/>
-      <w:r>
-        <w:t xml:space="preserve"> </w:t>
-      </w:r>
-      <w:proofErr w:type="spellStart"/>
-      <w:r>
-        <w:t>saare</w:t>
-      </w:r>
-      <w:proofErr w:type="spellEnd"/>
-      <w:r>
-        <w:t xml:space="preserve"> </w:t>
-      </w:r>
-      <w:proofErr w:type="spellStart"/>
-      <w:r>
-        <w:t>elemnets</w:t>
-      </w:r>
-      <w:proofErr w:type="spellEnd"/>
-      <w:r>
-        <w:t xml:space="preserve"> me condition aa </w:t>
-      </w:r>
-      <w:proofErr w:type="spellStart"/>
-      <w:r>
-        <w:t>rhi</w:t>
-      </w:r>
-      <w:proofErr w:type="spellEnd"/>
-      <w:r>
-        <w:t xml:space="preserve"> ho ki consider </w:t>
-      </w:r>
-      <w:proofErr w:type="spellStart"/>
-      <w:r>
-        <w:t>krna</w:t>
-      </w:r>
-      <w:proofErr w:type="spellEnd"/>
-      <w:r>
-        <w:t xml:space="preserve"> he ki </w:t>
-      </w:r>
-      <w:proofErr w:type="spellStart"/>
-      <w:r>
-        <w:t>nhi</w:t>
-      </w:r>
-      <w:proofErr w:type="spellEnd"/>
-      <w:r>
-        <w:t xml:space="preserve"> then </w:t>
-      </w:r>
-      <w:proofErr w:type="spellStart"/>
-      <w:r>
-        <w:t>rmeeber</w:t>
-      </w:r>
-      <w:proofErr w:type="spellEnd"/>
-      <w:r>
-        <w:t xml:space="preserve"> always use recursion</w:t>
-      </w:r>
-    </w:p>
-    <w:p>
-      <w:r>
-        <w:t>//     */</w:t>
-      </w:r>
-    </w:p>
-    <w:p/>
-    <w:p>
-      <w:r>
-        <w:t>// /*</w:t>
-      </w:r>
-    </w:p>
-    <w:p>
-      <w:r>
-        <w:t>// What's your array seize</w:t>
-      </w:r>
-    </w:p>
-    <w:p>
-      <w:r>
-        <w:t>// 3</w:t>
-      </w:r>
-    </w:p>
-    <w:p>
-      <w:r>
-        <w:t xml:space="preserve">// Mention the </w:t>
-      </w:r>
-      <w:proofErr w:type="spellStart"/>
-      <w:r>
-        <w:t>elememnts</w:t>
-      </w:r>
-      <w:proofErr w:type="spellEnd"/>
-      <w:r>
-        <w:t xml:space="preserve"> of array you want dude</w:t>
-      </w:r>
-    </w:p>
-    <w:p>
-      <w:r>
-        <w:t>// 1 2 3</w:t>
-      </w:r>
-    </w:p>
-    <w:p>
-      <w:r>
-        <w:t>// 1 2 3</w:t>
-      </w:r>
-    </w:p>
-    <w:p>
-      <w:r>
-        <w:t>// 1 2</w:t>
-      </w:r>
-    </w:p>
-    <w:p>
-      <w:r>
-        <w:lastRenderedPageBreak/>
-        <w:t>// 1 3</w:t>
-      </w:r>
-    </w:p>
-    <w:p>
-      <w:r>
-        <w:t>// 1</w:t>
-      </w:r>
-    </w:p>
-    <w:p>
-      <w:r>
-        <w:t>// 2 3</w:t>
-      </w:r>
-    </w:p>
-    <w:p>
-      <w:r>
-        <w:t>// 2</w:t>
-      </w:r>
-    </w:p>
-    <w:p>
-      <w:r>
-        <w:t>// 3</w:t>
-      </w:r>
-    </w:p>
-    <w:p>
-      <w:r>
-        <w:t>// */</w:t>
-      </w:r>
-    </w:p>
-    <w:p>
-      <w:r>
-        <w:t>// }</w:t>
-      </w:r>
-    </w:p>
-    <w:p/>
-    <w:p>
-      <w:r>
-        <w:t>// ____________ ____________</w:t>
-      </w:r>
-    </w:p>
-    <w:p/>
-    <w:p>
-      <w:r>
-        <w:t xml:space="preserve">// Qun - print all </w:t>
-      </w:r>
-      <w:proofErr w:type="spellStart"/>
-      <w:r>
-        <w:t>subsrtings</w:t>
-      </w:r>
-      <w:proofErr w:type="spellEnd"/>
-      <w:r>
-        <w:t xml:space="preserve"> of a </w:t>
-      </w:r>
-      <w:proofErr w:type="spellStart"/>
-      <w:r>
-        <w:t>givcen</w:t>
-      </w:r>
-      <w:proofErr w:type="spellEnd"/>
-      <w:r>
-        <w:t xml:space="preserve"> string -</w:t>
-      </w:r>
-    </w:p>
-    <w:p>
-      <w:r>
-        <w:t xml:space="preserve">void </w:t>
-      </w:r>
-      <w:proofErr w:type="gramStart"/>
-      <w:r>
-        <w:t>subsequence(</w:t>
-      </w:r>
-      <w:proofErr w:type="gramEnd"/>
-      <w:r>
-        <w:t xml:space="preserve">int </w:t>
-      </w:r>
-      <w:proofErr w:type="spellStart"/>
-      <w:r>
-        <w:t>i</w:t>
-      </w:r>
-      <w:proofErr w:type="spellEnd"/>
-      <w:r>
-        <w:t>, string &amp;s, string &amp;</w:t>
-      </w:r>
-      <w:proofErr w:type="spellStart"/>
-      <w:r>
-        <w:t>ans</w:t>
-      </w:r>
-      <w:proofErr w:type="spellEnd"/>
-      <w:r>
-        <w:t>)</w:t>
-      </w:r>
-    </w:p>
-    <w:p>
-      <w:r>
-        <w:t>{</w:t>
-      </w:r>
-    </w:p>
-    <w:p>
-      <w:r>
-        <w:t>    if (</w:t>
-      </w:r>
-      <w:proofErr w:type="spellStart"/>
-      <w:r>
-        <w:t>i</w:t>
-      </w:r>
-      <w:proofErr w:type="spellEnd"/>
-      <w:r>
-        <w:t xml:space="preserve"> &gt;= </w:t>
-      </w:r>
-      <w:proofErr w:type="spellStart"/>
-      <w:proofErr w:type="gramStart"/>
-      <w:r>
-        <w:t>s.size</w:t>
-      </w:r>
-      <w:proofErr w:type="spellEnd"/>
-      <w:proofErr w:type="gramEnd"/>
-      <w:r>
-        <w:t>())</w:t>
-      </w:r>
-    </w:p>
-    <w:p>
-      <w:r>
-        <w:t>    {</w:t>
-      </w:r>
-    </w:p>
-    <w:p>
-      <w:r>
-        <w:t xml:space="preserve">        </w:t>
-      </w:r>
-      <w:proofErr w:type="spellStart"/>
-      <w:r>
-        <w:t>cout</w:t>
-      </w:r>
-      <w:proofErr w:type="spellEnd"/>
-      <w:r>
-        <w:t xml:space="preserve"> &lt;&lt; </w:t>
-      </w:r>
-      <w:proofErr w:type="spellStart"/>
-      <w:r>
-        <w:t>ans</w:t>
-      </w:r>
-      <w:proofErr w:type="spellEnd"/>
-      <w:r>
-        <w:t xml:space="preserve"> &lt;&lt; </w:t>
-      </w:r>
-      <w:proofErr w:type="spellStart"/>
-      <w:r>
-        <w:t>endl</w:t>
-      </w:r>
-      <w:proofErr w:type="spellEnd"/>
-      <w:r>
-        <w:t>;</w:t>
-      </w:r>
-    </w:p>
-    <w:p>
-      <w:r>
-        <w:t>        return;</w:t>
-      </w:r>
-    </w:p>
-    <w:p>
-      <w:r>
-        <w:t>    }</w:t>
-      </w:r>
-    </w:p>
-    <w:p/>
-    <w:p>
-      <w:r>
-        <w:t>    // Include current character</w:t>
-      </w:r>
-    </w:p>
-    <w:p>
-      <w:r>
-        <w:t xml:space="preserve">    </w:t>
-      </w:r>
-      <w:proofErr w:type="spellStart"/>
-      <w:proofErr w:type="gramStart"/>
-      <w:r>
-        <w:t>ans.push</w:t>
-      </w:r>
-      <w:proofErr w:type="gramEnd"/>
-      <w:r>
-        <w:t>_back</w:t>
-      </w:r>
-      <w:proofErr w:type="spellEnd"/>
-      <w:r>
-        <w:t>(s[</w:t>
-      </w:r>
-      <w:proofErr w:type="spellStart"/>
-      <w:r>
-        <w:t>i</w:t>
-      </w:r>
-      <w:proofErr w:type="spellEnd"/>
-      <w:r>
-        <w:t>]);</w:t>
-      </w:r>
-    </w:p>
-    <w:p>
-      <w:r>
-        <w:t xml:space="preserve">    </w:t>
-      </w:r>
-      <w:proofErr w:type="gramStart"/>
-      <w:r>
-        <w:t>subsequence(</w:t>
-      </w:r>
-      <w:proofErr w:type="spellStart"/>
-      <w:proofErr w:type="gramEnd"/>
-      <w:r>
-        <w:t>i</w:t>
-      </w:r>
-      <w:proofErr w:type="spellEnd"/>
-      <w:r>
-        <w:t xml:space="preserve"> + 1, s, </w:t>
-      </w:r>
-      <w:proofErr w:type="spellStart"/>
-      <w:r>
-        <w:t>ans</w:t>
-      </w:r>
-      <w:proofErr w:type="spellEnd"/>
-      <w:r>
-        <w:t>);</w:t>
-      </w:r>
-    </w:p>
-    <w:p/>
-    <w:p>
-      <w:r>
-        <w:t>    // Exclude current character</w:t>
-      </w:r>
-    </w:p>
-    <w:p>
-      <w:r>
-        <w:t xml:space="preserve">    </w:t>
-      </w:r>
-      <w:proofErr w:type="spellStart"/>
-      <w:r>
-        <w:t>ans.pop_</w:t>
-      </w:r>
-      <w:proofErr w:type="gramStart"/>
-      <w:r>
-        <w:t>back</w:t>
-      </w:r>
-      <w:proofErr w:type="spellEnd"/>
-      <w:r>
-        <w:t>(</w:t>
-      </w:r>
-      <w:proofErr w:type="gramEnd"/>
-      <w:r>
-        <w:t>);</w:t>
-      </w:r>
-    </w:p>
-    <w:p>
-      <w:r>
-        <w:t xml:space="preserve">    </w:t>
-      </w:r>
-      <w:proofErr w:type="gramStart"/>
-      <w:r>
-        <w:t>subsequence(</w:t>
-      </w:r>
-      <w:proofErr w:type="spellStart"/>
-      <w:proofErr w:type="gramEnd"/>
-      <w:r>
-        <w:t>i</w:t>
-      </w:r>
-      <w:proofErr w:type="spellEnd"/>
-      <w:r>
-        <w:t xml:space="preserve"> + 1, s, </w:t>
-      </w:r>
-      <w:proofErr w:type="spellStart"/>
-      <w:r>
-        <w:t>ans</w:t>
-      </w:r>
-      <w:proofErr w:type="spellEnd"/>
-      <w:r>
-        <w:t>);</w:t>
-      </w:r>
-    </w:p>
-    <w:p>
-      <w:r>
-        <w:lastRenderedPageBreak/>
-        <w:t>}</w:t>
-      </w:r>
-    </w:p>
-    <w:p/>
-    <w:p>
-      <w:r>
-        <w:t xml:space="preserve">int </w:t>
-      </w:r>
-      <w:proofErr w:type="gramStart"/>
-      <w:r>
-        <w:t>main(</w:t>
-      </w:r>
-      <w:proofErr w:type="gramEnd"/>
-      <w:r>
-        <w:t>)</w:t>
-      </w:r>
-    </w:p>
-    <w:p>
-      <w:r>
-        <w:t>{</w:t>
-      </w:r>
-    </w:p>
-    <w:p>
-      <w:r>
-        <w:t>    string s;</w:t>
-      </w:r>
-    </w:p>
-    <w:p>
-      <w:r>
-        <w:t xml:space="preserve">    </w:t>
-      </w:r>
-      <w:proofErr w:type="spellStart"/>
-      <w:r>
-        <w:t>cout</w:t>
-      </w:r>
-      <w:proofErr w:type="spellEnd"/>
-      <w:r>
-        <w:t xml:space="preserve"> &lt;&lt; "What is your statement - " &lt;&lt; </w:t>
-      </w:r>
-      <w:proofErr w:type="spellStart"/>
-      <w:r>
-        <w:t>endl</w:t>
-      </w:r>
-      <w:proofErr w:type="spellEnd"/>
-      <w:r>
-        <w:t>;</w:t>
-      </w:r>
-    </w:p>
-    <w:p>
-      <w:r>
-        <w:t xml:space="preserve">    </w:t>
-      </w:r>
-      <w:proofErr w:type="spellStart"/>
-      <w:proofErr w:type="gramStart"/>
-      <w:r>
-        <w:t>getline</w:t>
-      </w:r>
-      <w:proofErr w:type="spellEnd"/>
-      <w:r>
-        <w:t>(</w:t>
-      </w:r>
-      <w:proofErr w:type="spellStart"/>
-      <w:proofErr w:type="gramEnd"/>
-      <w:r>
-        <w:t>cin</w:t>
-      </w:r>
-      <w:proofErr w:type="spellEnd"/>
-      <w:r>
-        <w:t>, s</w:t>
-      </w:r>
-      <w:proofErr w:type="gramStart"/>
-      <w:r>
-        <w:t>);  /</w:t>
-      </w:r>
-      <w:proofErr w:type="gramEnd"/>
-      <w:r>
-        <w:t xml:space="preserve">/ Use </w:t>
-      </w:r>
-      <w:proofErr w:type="spellStart"/>
-      <w:r>
-        <w:t>getline</w:t>
-      </w:r>
-      <w:proofErr w:type="spellEnd"/>
-      <w:r>
-        <w:t xml:space="preserve"> to accept full statement</w:t>
-      </w:r>
-    </w:p>
-    <w:p/>
-    <w:p>
-      <w:r>
-        <w:t xml:space="preserve">    string </w:t>
-      </w:r>
-      <w:proofErr w:type="spellStart"/>
-      <w:r>
-        <w:t>ans</w:t>
-      </w:r>
-      <w:proofErr w:type="spellEnd"/>
-      <w:r>
-        <w:t xml:space="preserve"> = "";</w:t>
-      </w:r>
-    </w:p>
-    <w:p>
-      <w:r>
-        <w:t xml:space="preserve">    </w:t>
-      </w:r>
-      <w:proofErr w:type="gramStart"/>
-      <w:r>
-        <w:t>subsequence(</w:t>
-      </w:r>
-      <w:proofErr w:type="gramEnd"/>
-      <w:r>
-        <w:t xml:space="preserve">0, s, </w:t>
-      </w:r>
-      <w:proofErr w:type="spellStart"/>
-      <w:r>
-        <w:t>ans</w:t>
-      </w:r>
-      <w:proofErr w:type="spellEnd"/>
-      <w:r>
-        <w:t>);</w:t>
-      </w:r>
-    </w:p>
-    <w:p/>
-    <w:p>
-      <w:r>
-        <w:t>    return 0;</w:t>
-      </w:r>
-    </w:p>
-    <w:p>
-      <w:r>
-        <w:t>/*</w:t>
-      </w:r>
-    </w:p>
-    <w:p>
-      <w:r>
-        <w:t xml:space="preserve">What is your statement - </w:t>
-      </w:r>
-    </w:p>
-    <w:p>
-      <w:proofErr w:type="spellStart"/>
-      <w:r>
-        <w:t>abc</w:t>
-      </w:r>
-      <w:proofErr w:type="spellEnd"/>
-    </w:p>
-    <w:p>
-      <w:proofErr w:type="spellStart"/>
-      <w:r>
-        <w:t>abc</w:t>
-      </w:r>
-      <w:proofErr w:type="spellEnd"/>
-    </w:p>
-    <w:p>
-      <w:r>
-        <w:t>ab</w:t>
-      </w:r>
-    </w:p>
-    <w:p>
-      <w:r>
-        <w:t>ac</w:t>
-      </w:r>
-    </w:p>
-    <w:p>
-      <w:r>
-        <w:t>a</w:t>
-      </w:r>
-    </w:p>
-    <w:p>
-      <w:proofErr w:type="spellStart"/>
-      <w:r>
-        <w:t>bc</w:t>
-      </w:r>
-      <w:proofErr w:type="spellEnd"/>
-    </w:p>
-    <w:p>
-      <w:r>
-        <w:t>b</w:t>
-      </w:r>
-    </w:p>
-    <w:p>
-      <w:r>
-        <w:t>c</w:t>
-      </w:r>
-    </w:p>
-    <w:p/>
-    <w:p>
-      <w:r>
-        <w:t>*/    </w:t>
-      </w:r>
-    </w:p>
-    <w:p>
-      <w:r>
-        <w:t>}</w:t>
+        <w:t>// ____________ ____________ ____________ ____________ ____________</w:t>
       </w:r>
     </w:p>
     <w:p/>
@@ -3415,7 +5086,6 @@
   <w:style w:type="character" w:default="1" w:styleId="DefaultParagraphFont">
     <w:name w:val="Default Paragraph Font"/>
     <w:uiPriority w:val="1"/>
-    <w:semiHidden/>
     <w:unhideWhenUsed/>
   </w:style>
   <w:style w:type="table" w:default="1" w:styleId="TableNormal">

</xml_diff>